<commit_message>
Arreglo del segundo commit
</commit_message>
<xml_diff>
--- a/PseInt/Primeros Ejercicios/Ejercicios PSeInt- Paula Atencia ( 1 DAM).docx
+++ b/PseInt/Primeros Ejercicios/Ejercicios PSeInt- Paula Atencia ( 1 DAM).docx
@@ -409,7 +409,107 @@
         </w:rPr>
         <w:tab/>
       </w:r>
-      <w:proofErr w:type="spellStart"/>
+      <w:r>
+        <w:rPr>
+          <w:rStyle w:val="normaltextrun"/>
+          <w:sz w:val="22"/>
+          <w:szCs w:val="22"/>
+        </w:rPr>
+        <w:t>SiNo Si sexo="Mujer" Entonces</w:t>
+      </w:r>
+      <w:r>
+        <w:rPr>
+          <w:rStyle w:val="eop"/>
+          <w:sz w:val="22"/>
+          <w:szCs w:val="22"/>
+        </w:rPr>
+        <w:t> </w:t>
+      </w:r>
+    </w:p>
+    <w:p>
+      <w:pPr>
+        <w:pStyle w:val="paragraph"/>
+        <w:spacing w:before="0" w:beforeAutospacing="0" w:after="0" w:afterAutospacing="0"/>
+        <w:textAlignment w:val="baseline"/>
+        <w:rPr>
+          <w:rFonts w:ascii="Segoe UI" w:hAnsi="Segoe UI" w:cs="Segoe UI"/>
+          <w:sz w:val="18"/>
+          <w:szCs w:val="18"/>
+        </w:rPr>
+      </w:pPr>
+      <w:r>
+        <w:rPr>
+          <w:rStyle w:val="tabchar"/>
+          <w:rFonts w:ascii="Calibri" w:hAnsi="Calibri" w:cs="Calibri"/>
+          <w:sz w:val="22"/>
+          <w:szCs w:val="22"/>
+        </w:rPr>
+        <w:tab/>
+      </w:r>
+      <w:r>
+        <w:rPr>
+          <w:rStyle w:val="tabchar"/>
+          <w:rFonts w:ascii="Calibri" w:hAnsi="Calibri" w:cs="Calibri"/>
+          <w:sz w:val="22"/>
+          <w:szCs w:val="22"/>
+        </w:rPr>
+        <w:tab/>
+      </w:r>
+      <w:r>
+        <w:rPr>
+          <w:rStyle w:val="tabchar"/>
+          <w:rFonts w:ascii="Calibri" w:hAnsi="Calibri" w:cs="Calibri"/>
+          <w:sz w:val="22"/>
+          <w:szCs w:val="22"/>
+        </w:rPr>
+        <w:tab/>
+      </w:r>
+      <w:r>
+        <w:rPr>
+          <w:rStyle w:val="normaltextrun"/>
+          <w:sz w:val="22"/>
+          <w:szCs w:val="22"/>
+        </w:rPr>
+        <w:t xml:space="preserve">Escribir "Bienvenida, Sra. ", nombre, " ", apellidos </w:t>
+      </w:r>
+      <w:r>
+        <w:rPr>
+          <w:rStyle w:val="eop"/>
+          <w:sz w:val="22"/>
+          <w:szCs w:val="22"/>
+        </w:rPr>
+        <w:t> </w:t>
+      </w:r>
+    </w:p>
+    <w:p>
+      <w:pPr>
+        <w:pStyle w:val="paragraph"/>
+        <w:spacing w:before="0" w:beforeAutospacing="0" w:after="0" w:afterAutospacing="0"/>
+        <w:textAlignment w:val="baseline"/>
+        <w:rPr>
+          <w:rFonts w:ascii="Segoe UI" w:hAnsi="Segoe UI" w:cs="Segoe UI"/>
+          <w:sz w:val="18"/>
+          <w:szCs w:val="18"/>
+        </w:rPr>
+      </w:pPr>
+      <w:r>
+        <w:rPr>
+          <w:rStyle w:val="tabchar"/>
+          <w:rFonts w:ascii="Calibri" w:hAnsi="Calibri" w:cs="Calibri"/>
+          <w:sz w:val="22"/>
+          <w:szCs w:val="22"/>
+        </w:rPr>
+        <w:tab/>
+      </w:r>
+      <w:r>
+        <w:rPr>
+          <w:rStyle w:val="tabchar"/>
+          <w:rFonts w:ascii="Calibri" w:hAnsi="Calibri" w:cs="Calibri"/>
+          <w:sz w:val="22"/>
+          <w:szCs w:val="22"/>
+        </w:rPr>
+        <w:tab/>
+      </w:r>
       <w:r>
         <w:rPr>
           <w:rStyle w:val="normaltextrun"/>
@@ -418,118 +518,6 @@
         </w:rPr>
         <w:t>SiNo</w:t>
       </w:r>
-      <w:proofErr w:type="spellEnd"/>
-      <w:r>
-        <w:rPr>
-          <w:rStyle w:val="normaltextrun"/>
-          <w:sz w:val="22"/>
-          <w:szCs w:val="22"/>
-        </w:rPr>
-        <w:t xml:space="preserve"> Si sexo="Mujer" Entonces</w:t>
-      </w:r>
-      <w:r>
-        <w:rPr>
-          <w:rStyle w:val="eop"/>
-          <w:sz w:val="22"/>
-          <w:szCs w:val="22"/>
-        </w:rPr>
-        <w:t> </w:t>
-      </w:r>
-    </w:p>
-    <w:p>
-      <w:pPr>
-        <w:pStyle w:val="paragraph"/>
-        <w:spacing w:before="0" w:beforeAutospacing="0" w:after="0" w:afterAutospacing="0"/>
-        <w:textAlignment w:val="baseline"/>
-        <w:rPr>
-          <w:rFonts w:ascii="Segoe UI" w:hAnsi="Segoe UI" w:cs="Segoe UI"/>
-          <w:sz w:val="18"/>
-          <w:szCs w:val="18"/>
-        </w:rPr>
-      </w:pPr>
-      <w:r>
-        <w:rPr>
-          <w:rStyle w:val="tabchar"/>
-          <w:rFonts w:ascii="Calibri" w:hAnsi="Calibri" w:cs="Calibri"/>
-          <w:sz w:val="22"/>
-          <w:szCs w:val="22"/>
-        </w:rPr>
-        <w:tab/>
-      </w:r>
-      <w:r>
-        <w:rPr>
-          <w:rStyle w:val="tabchar"/>
-          <w:rFonts w:ascii="Calibri" w:hAnsi="Calibri" w:cs="Calibri"/>
-          <w:sz w:val="22"/>
-          <w:szCs w:val="22"/>
-        </w:rPr>
-        <w:tab/>
-      </w:r>
-      <w:r>
-        <w:rPr>
-          <w:rStyle w:val="tabchar"/>
-          <w:rFonts w:ascii="Calibri" w:hAnsi="Calibri" w:cs="Calibri"/>
-          <w:sz w:val="22"/>
-          <w:szCs w:val="22"/>
-        </w:rPr>
-        <w:tab/>
-      </w:r>
-      <w:r>
-        <w:rPr>
-          <w:rStyle w:val="normaltextrun"/>
-          <w:sz w:val="22"/>
-          <w:szCs w:val="22"/>
-        </w:rPr>
-        <w:t xml:space="preserve">Escribir "Bienvenida, Sra. ", nombre, " ", apellidos </w:t>
-      </w:r>
-      <w:r>
-        <w:rPr>
-          <w:rStyle w:val="eop"/>
-          <w:sz w:val="22"/>
-          <w:szCs w:val="22"/>
-        </w:rPr>
-        <w:t> </w:t>
-      </w:r>
-    </w:p>
-    <w:p>
-      <w:pPr>
-        <w:pStyle w:val="paragraph"/>
-        <w:spacing w:before="0" w:beforeAutospacing="0" w:after="0" w:afterAutospacing="0"/>
-        <w:textAlignment w:val="baseline"/>
-        <w:rPr>
-          <w:rFonts w:ascii="Segoe UI" w:hAnsi="Segoe UI" w:cs="Segoe UI"/>
-          <w:sz w:val="18"/>
-          <w:szCs w:val="18"/>
-        </w:rPr>
-      </w:pPr>
-      <w:r>
-        <w:rPr>
-          <w:rStyle w:val="tabchar"/>
-          <w:rFonts w:ascii="Calibri" w:hAnsi="Calibri" w:cs="Calibri"/>
-          <w:sz w:val="22"/>
-          <w:szCs w:val="22"/>
-        </w:rPr>
-        <w:tab/>
-      </w:r>
-      <w:r>
-        <w:rPr>
-          <w:rStyle w:val="tabchar"/>
-          <w:rFonts w:ascii="Calibri" w:hAnsi="Calibri" w:cs="Calibri"/>
-          <w:sz w:val="22"/>
-          <w:szCs w:val="22"/>
-        </w:rPr>
-        <w:tab/>
-      </w:r>
-      <w:proofErr w:type="spellStart"/>
-      <w:r>
-        <w:rPr>
-          <w:rStyle w:val="normaltextrun"/>
-          <w:sz w:val="22"/>
-          <w:szCs w:val="22"/>
-        </w:rPr>
-        <w:t>SiNo</w:t>
-      </w:r>
-      <w:proofErr w:type="spellEnd"/>
       <w:r>
         <w:rPr>
           <w:rStyle w:val="eop"/>
@@ -623,7 +611,6 @@
         </w:rPr>
         <w:tab/>
       </w:r>
-      <w:proofErr w:type="spellStart"/>
       <w:r>
         <w:rPr>
           <w:rStyle w:val="normaltextrun"/>
@@ -632,37 +619,35 @@
         </w:rPr>
         <w:t>FinSi</w:t>
       </w:r>
-      <w:proofErr w:type="spellEnd"/>
-      <w:r>
-        <w:rPr>
-          <w:rStyle w:val="eop"/>
-          <w:sz w:val="22"/>
-          <w:szCs w:val="22"/>
-        </w:rPr>
-        <w:t> </w:t>
-      </w:r>
-    </w:p>
-    <w:p>
-      <w:pPr>
-        <w:pStyle w:val="paragraph"/>
-        <w:spacing w:before="0" w:beforeAutospacing="0" w:after="0" w:afterAutospacing="0"/>
-        <w:textAlignment w:val="baseline"/>
-        <w:rPr>
-          <w:rFonts w:ascii="Segoe UI" w:hAnsi="Segoe UI" w:cs="Segoe UI"/>
-          <w:sz w:val="18"/>
-          <w:szCs w:val="18"/>
-        </w:rPr>
-      </w:pPr>
-      <w:r>
-        <w:rPr>
-          <w:rStyle w:val="tabchar"/>
-          <w:rFonts w:ascii="Calibri" w:hAnsi="Calibri" w:cs="Calibri"/>
-          <w:sz w:val="22"/>
-          <w:szCs w:val="22"/>
-        </w:rPr>
-        <w:tab/>
-      </w:r>
-      <w:proofErr w:type="spellStart"/>
+      <w:r>
+        <w:rPr>
+          <w:rStyle w:val="eop"/>
+          <w:sz w:val="22"/>
+          <w:szCs w:val="22"/>
+        </w:rPr>
+        <w:t> </w:t>
+      </w:r>
+    </w:p>
+    <w:p>
+      <w:pPr>
+        <w:pStyle w:val="paragraph"/>
+        <w:spacing w:before="0" w:beforeAutospacing="0" w:after="0" w:afterAutospacing="0"/>
+        <w:textAlignment w:val="baseline"/>
+        <w:rPr>
+          <w:rFonts w:ascii="Segoe UI" w:hAnsi="Segoe UI" w:cs="Segoe UI"/>
+          <w:sz w:val="18"/>
+          <w:szCs w:val="18"/>
+        </w:rPr>
+      </w:pPr>
+      <w:r>
+        <w:rPr>
+          <w:rStyle w:val="tabchar"/>
+          <w:rFonts w:ascii="Calibri" w:hAnsi="Calibri" w:cs="Calibri"/>
+          <w:sz w:val="22"/>
+          <w:szCs w:val="22"/>
+        </w:rPr>
+        <w:tab/>
+      </w:r>
       <w:r>
         <w:rPr>
           <w:rStyle w:val="normaltextrun"/>
@@ -671,28 +656,26 @@
         </w:rPr>
         <w:t>FinSi</w:t>
       </w:r>
-      <w:proofErr w:type="spellEnd"/>
-      <w:r>
-        <w:rPr>
-          <w:rStyle w:val="eop"/>
-          <w:sz w:val="22"/>
-          <w:szCs w:val="22"/>
-        </w:rPr>
-        <w:t> </w:t>
-      </w:r>
-    </w:p>
-    <w:p>
-      <w:pPr>
-        <w:pStyle w:val="paragraph"/>
-        <w:spacing w:before="0" w:beforeAutospacing="0" w:after="0" w:afterAutospacing="0"/>
-        <w:textAlignment w:val="baseline"/>
-        <w:rPr>
-          <w:rFonts w:ascii="Segoe UI" w:hAnsi="Segoe UI" w:cs="Segoe UI"/>
-          <w:sz w:val="18"/>
-          <w:szCs w:val="18"/>
-        </w:rPr>
-      </w:pPr>
-      <w:proofErr w:type="spellStart"/>
+      <w:r>
+        <w:rPr>
+          <w:rStyle w:val="eop"/>
+          <w:sz w:val="22"/>
+          <w:szCs w:val="22"/>
+        </w:rPr>
+        <w:t> </w:t>
+      </w:r>
+    </w:p>
+    <w:p>
+      <w:pPr>
+        <w:pStyle w:val="paragraph"/>
+        <w:spacing w:before="0" w:beforeAutospacing="0" w:after="0" w:afterAutospacing="0"/>
+        <w:textAlignment w:val="baseline"/>
+        <w:rPr>
+          <w:rFonts w:ascii="Segoe UI" w:hAnsi="Segoe UI" w:cs="Segoe UI"/>
+          <w:sz w:val="18"/>
+          <w:szCs w:val="18"/>
+        </w:rPr>
+      </w:pPr>
       <w:r>
         <w:rPr>
           <w:rStyle w:val="normaltextrun"/>
@@ -701,7 +684,6 @@
         </w:rPr>
         <w:t>FinAlgoritmo</w:t>
       </w:r>
-      <w:proofErr w:type="spellEnd"/>
       <w:r>
         <w:rPr>
           <w:rStyle w:val="eop"/>
@@ -909,72 +891,44 @@
           <w:sz w:val="22"/>
           <w:szCs w:val="22"/>
         </w:rPr>
-        <w:t xml:space="preserve">Leer </w:t>
-      </w:r>
-      <w:proofErr w:type="spellStart"/>
-      <w:r>
-        <w:rPr>
-          <w:rStyle w:val="normaltextrun"/>
-          <w:sz w:val="22"/>
-          <w:szCs w:val="22"/>
-        </w:rPr>
-        <w:t>num</w:t>
-      </w:r>
-      <w:proofErr w:type="spellEnd"/>
-      <w:r>
-        <w:rPr>
-          <w:rStyle w:val="eop"/>
-          <w:sz w:val="22"/>
-          <w:szCs w:val="22"/>
-        </w:rPr>
-        <w:t> </w:t>
-      </w:r>
-    </w:p>
-    <w:p>
-      <w:pPr>
-        <w:pStyle w:val="paragraph"/>
-        <w:spacing w:before="0" w:beforeAutospacing="0" w:after="0" w:afterAutospacing="0"/>
-        <w:textAlignment w:val="baseline"/>
-        <w:rPr>
-          <w:rFonts w:ascii="Segoe UI" w:hAnsi="Segoe UI" w:cs="Segoe UI"/>
-          <w:sz w:val="18"/>
-          <w:szCs w:val="18"/>
-        </w:rPr>
-      </w:pPr>
-      <w:r>
-        <w:rPr>
-          <w:rStyle w:val="tabchar"/>
-          <w:rFonts w:ascii="Calibri" w:hAnsi="Calibri" w:cs="Calibri"/>
-          <w:sz w:val="22"/>
-          <w:szCs w:val="22"/>
-        </w:rPr>
-        <w:tab/>
-      </w:r>
-      <w:r>
-        <w:rPr>
-          <w:rStyle w:val="normaltextrun"/>
-          <w:sz w:val="22"/>
-          <w:szCs w:val="22"/>
-        </w:rPr>
-        <w:t xml:space="preserve">Si </w:t>
-      </w:r>
-      <w:proofErr w:type="spellStart"/>
-      <w:r>
-        <w:rPr>
-          <w:rStyle w:val="normaltextrun"/>
-          <w:sz w:val="22"/>
-          <w:szCs w:val="22"/>
-        </w:rPr>
-        <w:t>num</w:t>
-      </w:r>
-      <w:proofErr w:type="spellEnd"/>
-      <w:r>
-        <w:rPr>
-          <w:rStyle w:val="normaltextrun"/>
-          <w:sz w:val="22"/>
-          <w:szCs w:val="22"/>
-        </w:rPr>
-        <w:t xml:space="preserve"> &gt; 0 Entonces</w:t>
+        <w:t>Leer num</w:t>
+      </w:r>
+      <w:r>
+        <w:rPr>
+          <w:rStyle w:val="eop"/>
+          <w:sz w:val="22"/>
+          <w:szCs w:val="22"/>
+        </w:rPr>
+        <w:t> </w:t>
+      </w:r>
+    </w:p>
+    <w:p>
+      <w:pPr>
+        <w:pStyle w:val="paragraph"/>
+        <w:spacing w:before="0" w:beforeAutospacing="0" w:after="0" w:afterAutospacing="0"/>
+        <w:textAlignment w:val="baseline"/>
+        <w:rPr>
+          <w:rFonts w:ascii="Segoe UI" w:hAnsi="Segoe UI" w:cs="Segoe UI"/>
+          <w:sz w:val="18"/>
+          <w:szCs w:val="18"/>
+        </w:rPr>
+      </w:pPr>
+      <w:r>
+        <w:rPr>
+          <w:rStyle w:val="tabchar"/>
+          <w:rFonts w:ascii="Calibri" w:hAnsi="Calibri" w:cs="Calibri"/>
+          <w:sz w:val="22"/>
+          <w:szCs w:val="22"/>
+        </w:rPr>
+        <w:tab/>
+      </w:r>
+      <w:r>
+        <w:rPr>
+          <w:rStyle w:val="normaltextrun"/>
+          <w:sz w:val="22"/>
+          <w:szCs w:val="22"/>
+        </w:rPr>
+        <w:t>Si num &gt; 0 Entonces</w:t>
       </w:r>
       <w:r>
         <w:rPr>
@@ -1051,7 +1005,6 @@
         </w:rPr>
         <w:tab/>
       </w:r>
-      <w:proofErr w:type="spellStart"/>
       <w:r>
         <w:rPr>
           <w:rStyle w:val="normaltextrun"/>
@@ -1060,61 +1013,42 @@
         </w:rPr>
         <w:t>FinSi</w:t>
       </w:r>
-      <w:proofErr w:type="spellEnd"/>
-      <w:r>
-        <w:rPr>
-          <w:rStyle w:val="eop"/>
-          <w:sz w:val="22"/>
-          <w:szCs w:val="22"/>
-        </w:rPr>
-        <w:t> </w:t>
-      </w:r>
-    </w:p>
-    <w:p>
-      <w:pPr>
-        <w:pStyle w:val="paragraph"/>
-        <w:spacing w:before="0" w:beforeAutospacing="0" w:after="0" w:afterAutospacing="0"/>
-        <w:textAlignment w:val="baseline"/>
-        <w:rPr>
-          <w:rFonts w:ascii="Segoe UI" w:hAnsi="Segoe UI" w:cs="Segoe UI"/>
-          <w:sz w:val="18"/>
-          <w:szCs w:val="18"/>
-        </w:rPr>
-      </w:pPr>
-      <w:r>
-        <w:rPr>
-          <w:rStyle w:val="tabchar"/>
-          <w:rFonts w:ascii="Calibri" w:hAnsi="Calibri" w:cs="Calibri"/>
-          <w:sz w:val="22"/>
-          <w:szCs w:val="22"/>
-        </w:rPr>
-        <w:tab/>
-      </w:r>
-      <w:r>
-        <w:rPr>
-          <w:rStyle w:val="normaltextrun"/>
-          <w:sz w:val="22"/>
-          <w:szCs w:val="22"/>
-        </w:rPr>
-        <w:t xml:space="preserve">Si </w:t>
-      </w:r>
-      <w:proofErr w:type="spellStart"/>
-      <w:r>
-        <w:rPr>
-          <w:rStyle w:val="normaltextrun"/>
-          <w:sz w:val="22"/>
-          <w:szCs w:val="22"/>
-        </w:rPr>
-        <w:t>num</w:t>
-      </w:r>
-      <w:proofErr w:type="spellEnd"/>
-      <w:r>
-        <w:rPr>
-          <w:rStyle w:val="normaltextrun"/>
-          <w:sz w:val="22"/>
-          <w:szCs w:val="22"/>
-        </w:rPr>
-        <w:t xml:space="preserve"> &lt; 0 Entonces</w:t>
+      <w:r>
+        <w:rPr>
+          <w:rStyle w:val="eop"/>
+          <w:sz w:val="22"/>
+          <w:szCs w:val="22"/>
+        </w:rPr>
+        <w:t> </w:t>
+      </w:r>
+    </w:p>
+    <w:p>
+      <w:pPr>
+        <w:pStyle w:val="paragraph"/>
+        <w:spacing w:before="0" w:beforeAutospacing="0" w:after="0" w:afterAutospacing="0"/>
+        <w:textAlignment w:val="baseline"/>
+        <w:rPr>
+          <w:rFonts w:ascii="Segoe UI" w:hAnsi="Segoe UI" w:cs="Segoe UI"/>
+          <w:sz w:val="18"/>
+          <w:szCs w:val="18"/>
+        </w:rPr>
+      </w:pPr>
+      <w:r>
+        <w:rPr>
+          <w:rStyle w:val="tabchar"/>
+          <w:rFonts w:ascii="Calibri" w:hAnsi="Calibri" w:cs="Calibri"/>
+          <w:sz w:val="22"/>
+          <w:szCs w:val="22"/>
+        </w:rPr>
+        <w:tab/>
+      </w:r>
+      <w:r>
+        <w:rPr>
+          <w:rStyle w:val="normaltextrun"/>
+          <w:sz w:val="22"/>
+          <w:szCs w:val="22"/>
+        </w:rPr>
+        <w:t>Si num &lt; 0 Entonces</w:t>
       </w:r>
       <w:r>
         <w:rPr>
@@ -1191,7 +1125,6 @@
         </w:rPr>
         <w:tab/>
       </w:r>
-      <w:proofErr w:type="spellStart"/>
       <w:r>
         <w:rPr>
           <w:rStyle w:val="normaltextrun"/>
@@ -1200,61 +1133,42 @@
         </w:rPr>
         <w:t>FinSi</w:t>
       </w:r>
-      <w:proofErr w:type="spellEnd"/>
-      <w:r>
-        <w:rPr>
-          <w:rStyle w:val="eop"/>
-          <w:sz w:val="22"/>
-          <w:szCs w:val="22"/>
-        </w:rPr>
-        <w:t> </w:t>
-      </w:r>
-    </w:p>
-    <w:p>
-      <w:pPr>
-        <w:pStyle w:val="paragraph"/>
-        <w:spacing w:before="0" w:beforeAutospacing="0" w:after="0" w:afterAutospacing="0"/>
-        <w:textAlignment w:val="baseline"/>
-        <w:rPr>
-          <w:rFonts w:ascii="Segoe UI" w:hAnsi="Segoe UI" w:cs="Segoe UI"/>
-          <w:sz w:val="18"/>
-          <w:szCs w:val="18"/>
-        </w:rPr>
-      </w:pPr>
-      <w:r>
-        <w:rPr>
-          <w:rStyle w:val="tabchar"/>
-          <w:rFonts w:ascii="Calibri" w:hAnsi="Calibri" w:cs="Calibri"/>
-          <w:sz w:val="22"/>
-          <w:szCs w:val="22"/>
-        </w:rPr>
-        <w:tab/>
-      </w:r>
-      <w:r>
-        <w:rPr>
-          <w:rStyle w:val="normaltextrun"/>
-          <w:sz w:val="22"/>
-          <w:szCs w:val="22"/>
-        </w:rPr>
-        <w:t xml:space="preserve">Si </w:t>
-      </w:r>
-      <w:proofErr w:type="spellStart"/>
-      <w:r>
-        <w:rPr>
-          <w:rStyle w:val="normaltextrun"/>
-          <w:sz w:val="22"/>
-          <w:szCs w:val="22"/>
-        </w:rPr>
-        <w:t>num</w:t>
-      </w:r>
-      <w:proofErr w:type="spellEnd"/>
-      <w:r>
-        <w:rPr>
-          <w:rStyle w:val="normaltextrun"/>
-          <w:sz w:val="22"/>
-          <w:szCs w:val="22"/>
-        </w:rPr>
-        <w:t xml:space="preserve"> = 0 Entonces </w:t>
+      <w:r>
+        <w:rPr>
+          <w:rStyle w:val="eop"/>
+          <w:sz w:val="22"/>
+          <w:szCs w:val="22"/>
+        </w:rPr>
+        <w:t> </w:t>
+      </w:r>
+    </w:p>
+    <w:p>
+      <w:pPr>
+        <w:pStyle w:val="paragraph"/>
+        <w:spacing w:before="0" w:beforeAutospacing="0" w:after="0" w:afterAutospacing="0"/>
+        <w:textAlignment w:val="baseline"/>
+        <w:rPr>
+          <w:rFonts w:ascii="Segoe UI" w:hAnsi="Segoe UI" w:cs="Segoe UI"/>
+          <w:sz w:val="18"/>
+          <w:szCs w:val="18"/>
+        </w:rPr>
+      </w:pPr>
+      <w:r>
+        <w:rPr>
+          <w:rStyle w:val="tabchar"/>
+          <w:rFonts w:ascii="Calibri" w:hAnsi="Calibri" w:cs="Calibri"/>
+          <w:sz w:val="22"/>
+          <w:szCs w:val="22"/>
+        </w:rPr>
+        <w:tab/>
+      </w:r>
+      <w:r>
+        <w:rPr>
+          <w:rStyle w:val="normaltextrun"/>
+          <w:sz w:val="22"/>
+          <w:szCs w:val="22"/>
+        </w:rPr>
+        <w:t xml:space="preserve">Si num = 0 Entonces </w:t>
       </w:r>
       <w:r>
         <w:rPr>
@@ -1340,7 +1254,6 @@
         </w:rPr>
         <w:tab/>
       </w:r>
-      <w:proofErr w:type="spellStart"/>
       <w:r>
         <w:rPr>
           <w:rStyle w:val="normaltextrun"/>
@@ -1349,28 +1262,26 @@
         </w:rPr>
         <w:t>FinSi</w:t>
       </w:r>
-      <w:proofErr w:type="spellEnd"/>
-      <w:r>
-        <w:rPr>
-          <w:rStyle w:val="eop"/>
-          <w:sz w:val="22"/>
-          <w:szCs w:val="22"/>
-        </w:rPr>
-        <w:t> </w:t>
-      </w:r>
-    </w:p>
-    <w:p>
-      <w:pPr>
-        <w:pStyle w:val="paragraph"/>
-        <w:spacing w:before="0" w:beforeAutospacing="0" w:after="0" w:afterAutospacing="0"/>
-        <w:textAlignment w:val="baseline"/>
-        <w:rPr>
-          <w:rFonts w:ascii="Segoe UI" w:hAnsi="Segoe UI" w:cs="Segoe UI"/>
-          <w:sz w:val="18"/>
-          <w:szCs w:val="18"/>
-        </w:rPr>
-      </w:pPr>
-      <w:proofErr w:type="spellStart"/>
+      <w:r>
+        <w:rPr>
+          <w:rStyle w:val="eop"/>
+          <w:sz w:val="22"/>
+          <w:szCs w:val="22"/>
+        </w:rPr>
+        <w:t> </w:t>
+      </w:r>
+    </w:p>
+    <w:p>
+      <w:pPr>
+        <w:pStyle w:val="paragraph"/>
+        <w:spacing w:before="0" w:beforeAutospacing="0" w:after="0" w:afterAutospacing="0"/>
+        <w:textAlignment w:val="baseline"/>
+        <w:rPr>
+          <w:rFonts w:ascii="Segoe UI" w:hAnsi="Segoe UI" w:cs="Segoe UI"/>
+          <w:sz w:val="18"/>
+          <w:szCs w:val="18"/>
+        </w:rPr>
+      </w:pPr>
       <w:r>
         <w:rPr>
           <w:rStyle w:val="normaltextrun"/>
@@ -1379,7 +1290,6 @@
         </w:rPr>
         <w:t>FinAlgoritmo</w:t>
       </w:r>
-      <w:proofErr w:type="spellEnd"/>
       <w:r>
         <w:rPr>
           <w:rStyle w:val="eop"/>
@@ -1607,181 +1517,81 @@
           <w:sz w:val="22"/>
           <w:szCs w:val="22"/>
         </w:rPr>
-        <w:t xml:space="preserve">Definir </w:t>
-      </w:r>
-      <w:proofErr w:type="spellStart"/>
-      <w:r>
-        <w:rPr>
-          <w:rStyle w:val="normaltextrun"/>
-          <w:sz w:val="22"/>
-          <w:szCs w:val="22"/>
-        </w:rPr>
-        <w:t>num</w:t>
-      </w:r>
-      <w:proofErr w:type="spellEnd"/>
-      <w:r>
-        <w:rPr>
-          <w:rStyle w:val="normaltextrun"/>
-          <w:sz w:val="22"/>
-          <w:szCs w:val="22"/>
-        </w:rPr>
-        <w:t xml:space="preserve"> Como Entero</w:t>
-      </w:r>
-      <w:r>
-        <w:rPr>
-          <w:rStyle w:val="eop"/>
-          <w:sz w:val="22"/>
-          <w:szCs w:val="22"/>
-        </w:rPr>
-        <w:t> </w:t>
-      </w:r>
-    </w:p>
-    <w:p>
-      <w:pPr>
-        <w:pStyle w:val="paragraph"/>
-        <w:spacing w:before="0" w:beforeAutospacing="0" w:after="0" w:afterAutospacing="0"/>
-        <w:textAlignment w:val="baseline"/>
-        <w:rPr>
-          <w:rFonts w:ascii="Segoe UI" w:hAnsi="Segoe UI" w:cs="Segoe UI"/>
-          <w:sz w:val="18"/>
-          <w:szCs w:val="18"/>
-        </w:rPr>
-      </w:pPr>
-      <w:r>
-        <w:rPr>
-          <w:rStyle w:val="tabchar"/>
-          <w:rFonts w:ascii="Calibri" w:hAnsi="Calibri" w:cs="Calibri"/>
-          <w:sz w:val="22"/>
-          <w:szCs w:val="22"/>
-        </w:rPr>
-        <w:tab/>
-      </w:r>
-      <w:r>
-        <w:rPr>
-          <w:rStyle w:val="normaltextrun"/>
-          <w:sz w:val="22"/>
-          <w:szCs w:val="22"/>
-        </w:rPr>
-        <w:t xml:space="preserve">Leer </w:t>
-      </w:r>
-      <w:proofErr w:type="spellStart"/>
-      <w:r>
-        <w:rPr>
-          <w:rStyle w:val="normaltextrun"/>
-          <w:sz w:val="22"/>
-          <w:szCs w:val="22"/>
-        </w:rPr>
-        <w:t>num</w:t>
-      </w:r>
-      <w:proofErr w:type="spellEnd"/>
-      <w:r>
-        <w:rPr>
-          <w:rStyle w:val="eop"/>
-          <w:sz w:val="22"/>
-          <w:szCs w:val="22"/>
-        </w:rPr>
-        <w:t> </w:t>
-      </w:r>
-    </w:p>
-    <w:p>
-      <w:pPr>
-        <w:pStyle w:val="paragraph"/>
-        <w:spacing w:before="0" w:beforeAutospacing="0" w:after="0" w:afterAutospacing="0"/>
-        <w:textAlignment w:val="baseline"/>
-        <w:rPr>
-          <w:rFonts w:ascii="Segoe UI" w:hAnsi="Segoe UI" w:cs="Segoe UI"/>
-          <w:sz w:val="18"/>
-          <w:szCs w:val="18"/>
-        </w:rPr>
-      </w:pPr>
-      <w:r>
-        <w:rPr>
-          <w:rStyle w:val="tabchar"/>
-          <w:rFonts w:ascii="Calibri" w:hAnsi="Calibri" w:cs="Calibri"/>
-          <w:sz w:val="22"/>
-          <w:szCs w:val="22"/>
-        </w:rPr>
-        <w:tab/>
-      </w:r>
-      <w:r>
-        <w:rPr>
-          <w:rStyle w:val="normaltextrun"/>
-          <w:sz w:val="22"/>
-          <w:szCs w:val="22"/>
-        </w:rPr>
-        <w:t>Si (</w:t>
-      </w:r>
-      <w:proofErr w:type="spellStart"/>
-      <w:r>
-        <w:rPr>
-          <w:rStyle w:val="normaltextrun"/>
-          <w:sz w:val="22"/>
-          <w:szCs w:val="22"/>
-        </w:rPr>
-        <w:t>num</w:t>
-      </w:r>
-      <w:proofErr w:type="spellEnd"/>
-      <w:r>
-        <w:rPr>
-          <w:rStyle w:val="normaltextrun"/>
-          <w:sz w:val="22"/>
-          <w:szCs w:val="22"/>
-        </w:rPr>
-        <w:t xml:space="preserve"> &gt; 99 y </w:t>
-      </w:r>
-      <w:proofErr w:type="spellStart"/>
-      <w:r>
-        <w:rPr>
-          <w:rStyle w:val="normaltextrun"/>
-          <w:sz w:val="22"/>
-          <w:szCs w:val="22"/>
-        </w:rPr>
-        <w:t>num</w:t>
-      </w:r>
-      <w:proofErr w:type="spellEnd"/>
-      <w:r>
-        <w:rPr>
-          <w:rStyle w:val="normaltextrun"/>
-          <w:sz w:val="22"/>
-          <w:szCs w:val="22"/>
-        </w:rPr>
-        <w:t xml:space="preserve"> &lt; 1000) o (</w:t>
-      </w:r>
-      <w:proofErr w:type="spellStart"/>
-      <w:r>
-        <w:rPr>
-          <w:rStyle w:val="normaltextrun"/>
-          <w:sz w:val="22"/>
-          <w:szCs w:val="22"/>
-        </w:rPr>
-        <w:t>num</w:t>
-      </w:r>
-      <w:proofErr w:type="spellEnd"/>
-      <w:r>
-        <w:rPr>
-          <w:rStyle w:val="normaltextrun"/>
-          <w:sz w:val="22"/>
-          <w:szCs w:val="22"/>
-        </w:rPr>
-        <w:t xml:space="preserve"> &gt; -1000 y </w:t>
-      </w:r>
-      <w:proofErr w:type="spellStart"/>
-      <w:r>
-        <w:rPr>
-          <w:rStyle w:val="normaltextrun"/>
-          <w:sz w:val="22"/>
-          <w:szCs w:val="22"/>
-        </w:rPr>
-        <w:t>num</w:t>
-      </w:r>
-      <w:proofErr w:type="spellEnd"/>
-      <w:r>
-        <w:rPr>
-          <w:rStyle w:val="normaltextrun"/>
-          <w:sz w:val="22"/>
-          <w:szCs w:val="22"/>
-        </w:rPr>
-        <w:t xml:space="preserve"> &lt; -99) Entonces</w:t>
+        <w:t>Definir num Como Entero</w:t>
+      </w:r>
+      <w:r>
+        <w:rPr>
+          <w:rStyle w:val="eop"/>
+          <w:sz w:val="22"/>
+          <w:szCs w:val="22"/>
+        </w:rPr>
+        <w:t> </w:t>
+      </w:r>
+    </w:p>
+    <w:p>
+      <w:pPr>
+        <w:pStyle w:val="paragraph"/>
+        <w:spacing w:before="0" w:beforeAutospacing="0" w:after="0" w:afterAutospacing="0"/>
+        <w:textAlignment w:val="baseline"/>
+        <w:rPr>
+          <w:rFonts w:ascii="Segoe UI" w:hAnsi="Segoe UI" w:cs="Segoe UI"/>
+          <w:sz w:val="18"/>
+          <w:szCs w:val="18"/>
+        </w:rPr>
+      </w:pPr>
+      <w:r>
+        <w:rPr>
+          <w:rStyle w:val="tabchar"/>
+          <w:rFonts w:ascii="Calibri" w:hAnsi="Calibri" w:cs="Calibri"/>
+          <w:sz w:val="22"/>
+          <w:szCs w:val="22"/>
+        </w:rPr>
+        <w:tab/>
+      </w:r>
+      <w:r>
+        <w:rPr>
+          <w:rStyle w:val="normaltextrun"/>
+          <w:sz w:val="22"/>
+          <w:szCs w:val="22"/>
+        </w:rPr>
+        <w:t>Leer num</w:t>
+      </w:r>
+      <w:r>
+        <w:rPr>
+          <w:rStyle w:val="eop"/>
+          <w:sz w:val="22"/>
+          <w:szCs w:val="22"/>
+        </w:rPr>
+        <w:t> </w:t>
+      </w:r>
+    </w:p>
+    <w:p>
+      <w:pPr>
+        <w:pStyle w:val="paragraph"/>
+        <w:spacing w:before="0" w:beforeAutospacing="0" w:after="0" w:afterAutospacing="0"/>
+        <w:textAlignment w:val="baseline"/>
+        <w:rPr>
+          <w:rFonts w:ascii="Segoe UI" w:hAnsi="Segoe UI" w:cs="Segoe UI"/>
+          <w:sz w:val="18"/>
+          <w:szCs w:val="18"/>
+        </w:rPr>
+      </w:pPr>
+      <w:r>
+        <w:rPr>
+          <w:rStyle w:val="tabchar"/>
+          <w:rFonts w:ascii="Calibri" w:hAnsi="Calibri" w:cs="Calibri"/>
+          <w:sz w:val="22"/>
+          <w:szCs w:val="22"/>
+        </w:rPr>
+        <w:tab/>
+      </w:r>
+      <w:r>
+        <w:rPr>
+          <w:rStyle w:val="normaltextrun"/>
+          <w:sz w:val="22"/>
+          <w:szCs w:val="22"/>
+        </w:rPr>
+        <w:t>Si (num &gt; 99 y num &lt; 1000) o (num &gt; -1000 y num &lt; -99) Entonces</w:t>
       </w:r>
       <w:r>
         <w:rPr>
@@ -1859,7 +1669,6 @@
         <w:lastRenderedPageBreak/>
         <w:tab/>
       </w:r>
-      <w:proofErr w:type="spellStart"/>
       <w:r>
         <w:rPr>
           <w:rStyle w:val="normaltextrun"/>
@@ -1868,7 +1677,6 @@
         </w:rPr>
         <w:t>SiNo</w:t>
       </w:r>
-      <w:proofErr w:type="spellEnd"/>
       <w:r>
         <w:rPr>
           <w:rStyle w:val="eop"/>
@@ -1944,7 +1752,6 @@
         </w:rPr>
         <w:tab/>
       </w:r>
-      <w:proofErr w:type="spellStart"/>
       <w:r>
         <w:rPr>
           <w:rStyle w:val="normaltextrun"/>
@@ -1953,28 +1760,26 @@
         </w:rPr>
         <w:t>FinSi</w:t>
       </w:r>
-      <w:proofErr w:type="spellEnd"/>
-      <w:r>
-        <w:rPr>
-          <w:rStyle w:val="eop"/>
-          <w:sz w:val="22"/>
-          <w:szCs w:val="22"/>
-        </w:rPr>
-        <w:t> </w:t>
-      </w:r>
-    </w:p>
-    <w:p>
-      <w:pPr>
-        <w:pStyle w:val="paragraph"/>
-        <w:spacing w:before="0" w:beforeAutospacing="0" w:after="0" w:afterAutospacing="0"/>
-        <w:textAlignment w:val="baseline"/>
-        <w:rPr>
-          <w:rFonts w:ascii="Segoe UI" w:hAnsi="Segoe UI" w:cs="Segoe UI"/>
-          <w:sz w:val="18"/>
-          <w:szCs w:val="18"/>
-        </w:rPr>
-      </w:pPr>
-      <w:proofErr w:type="spellStart"/>
+      <w:r>
+        <w:rPr>
+          <w:rStyle w:val="eop"/>
+          <w:sz w:val="22"/>
+          <w:szCs w:val="22"/>
+        </w:rPr>
+        <w:t> </w:t>
+      </w:r>
+    </w:p>
+    <w:p>
+      <w:pPr>
+        <w:pStyle w:val="paragraph"/>
+        <w:spacing w:before="0" w:beforeAutospacing="0" w:after="0" w:afterAutospacing="0"/>
+        <w:textAlignment w:val="baseline"/>
+        <w:rPr>
+          <w:rFonts w:ascii="Segoe UI" w:hAnsi="Segoe UI" w:cs="Segoe UI"/>
+          <w:sz w:val="18"/>
+          <w:szCs w:val="18"/>
+        </w:rPr>
+      </w:pPr>
       <w:r>
         <w:rPr>
           <w:rStyle w:val="normaltextrun"/>
@@ -1983,7 +1788,6 @@
         </w:rPr>
         <w:t>FinAlgoritmo</w:t>
       </w:r>
-      <w:proofErr w:type="spellEnd"/>
       <w:r>
         <w:rPr>
           <w:rStyle w:val="eop"/>
@@ -2431,7 +2235,6 @@
         </w:rPr>
         <w:tab/>
       </w:r>
-      <w:proofErr w:type="spellStart"/>
       <w:r>
         <w:rPr>
           <w:rStyle w:val="normaltextrun"/>
@@ -2440,7 +2243,6 @@
         </w:rPr>
         <w:t>FinMientras</w:t>
       </w:r>
-      <w:proofErr w:type="spellEnd"/>
       <w:r>
         <w:rPr>
           <w:rStyle w:val="eop"/>
@@ -2590,23 +2392,13 @@
         </w:rPr>
         <w:tab/>
       </w:r>
-      <w:proofErr w:type="spellStart"/>
-      <w:r>
-        <w:rPr>
-          <w:rStyle w:val="normaltextrun"/>
-          <w:sz w:val="22"/>
-          <w:szCs w:val="22"/>
-        </w:rPr>
-        <w:t>SiNo</w:t>
-      </w:r>
-      <w:proofErr w:type="spellEnd"/>
-      <w:r>
-        <w:rPr>
-          <w:rStyle w:val="normaltextrun"/>
-          <w:sz w:val="22"/>
-          <w:szCs w:val="22"/>
-        </w:rPr>
-        <w:t xml:space="preserve"> </w:t>
+      <w:r>
+        <w:rPr>
+          <w:rStyle w:val="normaltextrun"/>
+          <w:sz w:val="22"/>
+          <w:szCs w:val="22"/>
+        </w:rPr>
+        <w:t xml:space="preserve">SiNo </w:t>
       </w:r>
       <w:r>
         <w:rPr>
@@ -2683,7 +2475,6 @@
         </w:rPr>
         <w:tab/>
       </w:r>
-      <w:proofErr w:type="spellStart"/>
       <w:r>
         <w:rPr>
           <w:rStyle w:val="normaltextrun"/>
@@ -2692,28 +2483,26 @@
         </w:rPr>
         <w:t>FinSi</w:t>
       </w:r>
-      <w:proofErr w:type="spellEnd"/>
-      <w:r>
-        <w:rPr>
-          <w:rStyle w:val="eop"/>
-          <w:sz w:val="22"/>
-          <w:szCs w:val="22"/>
-        </w:rPr>
-        <w:t> </w:t>
-      </w:r>
-    </w:p>
-    <w:p>
-      <w:pPr>
-        <w:pStyle w:val="paragraph"/>
-        <w:spacing w:before="0" w:beforeAutospacing="0" w:after="0" w:afterAutospacing="0"/>
-        <w:textAlignment w:val="baseline"/>
-        <w:rPr>
-          <w:rFonts w:ascii="Segoe UI" w:hAnsi="Segoe UI" w:cs="Segoe UI"/>
-          <w:sz w:val="18"/>
-          <w:szCs w:val="18"/>
-        </w:rPr>
-      </w:pPr>
-      <w:proofErr w:type="spellStart"/>
+      <w:r>
+        <w:rPr>
+          <w:rStyle w:val="eop"/>
+          <w:sz w:val="22"/>
+          <w:szCs w:val="22"/>
+        </w:rPr>
+        <w:t> </w:t>
+      </w:r>
+    </w:p>
+    <w:p>
+      <w:pPr>
+        <w:pStyle w:val="paragraph"/>
+        <w:spacing w:before="0" w:beforeAutospacing="0" w:after="0" w:afterAutospacing="0"/>
+        <w:textAlignment w:val="baseline"/>
+        <w:rPr>
+          <w:rFonts w:ascii="Segoe UI" w:hAnsi="Segoe UI" w:cs="Segoe UI"/>
+          <w:sz w:val="18"/>
+          <w:szCs w:val="18"/>
+        </w:rPr>
+      </w:pPr>
       <w:r>
         <w:rPr>
           <w:rStyle w:val="normaltextrun"/>
@@ -2722,7 +2511,6 @@
         </w:rPr>
         <w:t>FinAlgoritmo</w:t>
       </w:r>
-      <w:proofErr w:type="spellEnd"/>
       <w:r>
         <w:rPr>
           <w:rStyle w:val="eop"/>
@@ -2917,163 +2705,81 @@
           <w:sz w:val="22"/>
           <w:szCs w:val="22"/>
         </w:rPr>
-        <w:t xml:space="preserve">Definir </w:t>
-      </w:r>
-      <w:proofErr w:type="spellStart"/>
-      <w:r>
-        <w:rPr>
-          <w:rStyle w:val="normaltextrun"/>
-          <w:sz w:val="22"/>
-          <w:szCs w:val="22"/>
-        </w:rPr>
-        <w:t>Num</w:t>
-      </w:r>
-      <w:proofErr w:type="spellEnd"/>
-      <w:r>
-        <w:rPr>
-          <w:rStyle w:val="normaltextrun"/>
-          <w:sz w:val="22"/>
-          <w:szCs w:val="22"/>
-        </w:rPr>
-        <w:t xml:space="preserve"> Como Entero</w:t>
-      </w:r>
-      <w:r>
-        <w:rPr>
-          <w:rStyle w:val="eop"/>
-          <w:sz w:val="22"/>
-          <w:szCs w:val="22"/>
-        </w:rPr>
-        <w:t> </w:t>
-      </w:r>
-    </w:p>
-    <w:p>
-      <w:pPr>
-        <w:pStyle w:val="paragraph"/>
-        <w:spacing w:before="0" w:beforeAutospacing="0" w:after="0" w:afterAutospacing="0"/>
-        <w:textAlignment w:val="baseline"/>
-        <w:rPr>
-          <w:rFonts w:ascii="Segoe UI" w:hAnsi="Segoe UI" w:cs="Segoe UI"/>
-          <w:sz w:val="18"/>
-          <w:szCs w:val="18"/>
-        </w:rPr>
-      </w:pPr>
-      <w:r>
-        <w:rPr>
-          <w:rStyle w:val="tabchar"/>
-          <w:rFonts w:ascii="Calibri" w:hAnsi="Calibri" w:cs="Calibri"/>
-          <w:sz w:val="22"/>
-          <w:szCs w:val="22"/>
-        </w:rPr>
-        <w:tab/>
-      </w:r>
-      <w:r>
-        <w:rPr>
-          <w:rStyle w:val="normaltextrun"/>
-          <w:sz w:val="22"/>
-          <w:szCs w:val="22"/>
-        </w:rPr>
-        <w:t xml:space="preserve">Leer </w:t>
-      </w:r>
-      <w:proofErr w:type="spellStart"/>
-      <w:r>
-        <w:rPr>
-          <w:rStyle w:val="normaltextrun"/>
-          <w:sz w:val="22"/>
-          <w:szCs w:val="22"/>
-        </w:rPr>
-        <w:t>num</w:t>
-      </w:r>
-      <w:proofErr w:type="spellEnd"/>
-      <w:r>
-        <w:rPr>
-          <w:rStyle w:val="eop"/>
-          <w:sz w:val="22"/>
-          <w:szCs w:val="22"/>
-        </w:rPr>
-        <w:t> </w:t>
-      </w:r>
-    </w:p>
-    <w:p>
-      <w:pPr>
-        <w:pStyle w:val="paragraph"/>
-        <w:spacing w:before="0" w:beforeAutospacing="0" w:after="0" w:afterAutospacing="0"/>
-        <w:textAlignment w:val="baseline"/>
-        <w:rPr>
-          <w:rFonts w:ascii="Segoe UI" w:hAnsi="Segoe UI" w:cs="Segoe UI"/>
-          <w:sz w:val="18"/>
-          <w:szCs w:val="18"/>
-        </w:rPr>
-      </w:pPr>
-      <w:r>
-        <w:rPr>
-          <w:rStyle w:val="tabchar"/>
-          <w:rFonts w:ascii="Calibri" w:hAnsi="Calibri" w:cs="Calibri"/>
-          <w:sz w:val="22"/>
-          <w:szCs w:val="22"/>
-        </w:rPr>
-        <w:tab/>
-      </w:r>
-      <w:r>
-        <w:rPr>
-          <w:rStyle w:val="normaltextrun"/>
-          <w:sz w:val="22"/>
-          <w:szCs w:val="22"/>
-        </w:rPr>
-        <w:t>Si (</w:t>
-      </w:r>
-      <w:proofErr w:type="spellStart"/>
-      <w:r>
-        <w:rPr>
-          <w:rStyle w:val="normaltextrun"/>
-          <w:sz w:val="22"/>
-          <w:szCs w:val="22"/>
-        </w:rPr>
-        <w:t>Num</w:t>
-      </w:r>
-      <w:proofErr w:type="spellEnd"/>
-      <w:r>
-        <w:rPr>
-          <w:rStyle w:val="normaltextrun"/>
-          <w:sz w:val="22"/>
-          <w:szCs w:val="22"/>
-        </w:rPr>
-        <w:t xml:space="preserve"> MOD </w:t>
-      </w:r>
-      <w:proofErr w:type="gramStart"/>
-      <w:r>
-        <w:rPr>
-          <w:rStyle w:val="normaltextrun"/>
-          <w:sz w:val="22"/>
-          <w:szCs w:val="22"/>
-        </w:rPr>
-        <w:t>2)=</w:t>
-      </w:r>
-      <w:proofErr w:type="gramEnd"/>
-      <w:r>
-        <w:rPr>
-          <w:rStyle w:val="normaltextrun"/>
-          <w:sz w:val="22"/>
-          <w:szCs w:val="22"/>
-        </w:rPr>
-        <w:t xml:space="preserve"> 0  y (</w:t>
-      </w:r>
-      <w:proofErr w:type="spellStart"/>
-      <w:r>
-        <w:rPr>
-          <w:rStyle w:val="normaltextrun"/>
-          <w:sz w:val="22"/>
-          <w:szCs w:val="22"/>
-        </w:rPr>
-        <w:t>Num</w:t>
-      </w:r>
-      <w:proofErr w:type="spellEnd"/>
-      <w:r>
-        <w:rPr>
-          <w:rStyle w:val="normaltextrun"/>
-          <w:sz w:val="22"/>
-          <w:szCs w:val="22"/>
-        </w:rPr>
-        <w:t xml:space="preserve"> MOD 5) = 0 Entonces </w:t>
+        <w:t>Definir Num Como Entero</w:t>
+      </w:r>
+      <w:r>
+        <w:rPr>
+          <w:rStyle w:val="eop"/>
+          <w:sz w:val="22"/>
+          <w:szCs w:val="22"/>
+        </w:rPr>
+        <w:t> </w:t>
+      </w:r>
+    </w:p>
+    <w:p>
+      <w:pPr>
+        <w:pStyle w:val="paragraph"/>
+        <w:spacing w:before="0" w:beforeAutospacing="0" w:after="0" w:afterAutospacing="0"/>
+        <w:textAlignment w:val="baseline"/>
+        <w:rPr>
+          <w:rFonts w:ascii="Segoe UI" w:hAnsi="Segoe UI" w:cs="Segoe UI"/>
+          <w:sz w:val="18"/>
+          <w:szCs w:val="18"/>
+        </w:rPr>
+      </w:pPr>
+      <w:r>
+        <w:rPr>
+          <w:rStyle w:val="tabchar"/>
+          <w:rFonts w:ascii="Calibri" w:hAnsi="Calibri" w:cs="Calibri"/>
+          <w:sz w:val="22"/>
+          <w:szCs w:val="22"/>
+        </w:rPr>
+        <w:tab/>
+      </w:r>
+      <w:r>
+        <w:rPr>
+          <w:rStyle w:val="normaltextrun"/>
+          <w:sz w:val="22"/>
+          <w:szCs w:val="22"/>
+        </w:rPr>
+        <w:t>Leer num</w:t>
+      </w:r>
+      <w:r>
+        <w:rPr>
+          <w:rStyle w:val="eop"/>
+          <w:sz w:val="22"/>
+          <w:szCs w:val="22"/>
+        </w:rPr>
+        <w:t> </w:t>
+      </w:r>
+    </w:p>
+    <w:p>
+      <w:pPr>
+        <w:pStyle w:val="paragraph"/>
+        <w:spacing w:before="0" w:beforeAutospacing="0" w:after="0" w:afterAutospacing="0"/>
+        <w:textAlignment w:val="baseline"/>
+        <w:rPr>
+          <w:rFonts w:ascii="Segoe UI" w:hAnsi="Segoe UI" w:cs="Segoe UI"/>
+          <w:sz w:val="18"/>
+          <w:szCs w:val="18"/>
+        </w:rPr>
+      </w:pPr>
+      <w:r>
+        <w:rPr>
+          <w:rStyle w:val="tabchar"/>
+          <w:rFonts w:ascii="Calibri" w:hAnsi="Calibri" w:cs="Calibri"/>
+          <w:sz w:val="22"/>
+          <w:szCs w:val="22"/>
+        </w:rPr>
+        <w:tab/>
+      </w:r>
+      <w:r>
+        <w:rPr>
+          <w:rStyle w:val="normaltextrun"/>
+          <w:sz w:val="22"/>
+          <w:szCs w:val="22"/>
+        </w:rPr>
+        <w:t xml:space="preserve">Si (Num MOD 2)= 0  y (Num MOD 5) = 0 Entonces </w:t>
       </w:r>
       <w:r>
         <w:rPr>
@@ -3150,7 +2856,6 @@
         </w:rPr>
         <w:tab/>
       </w:r>
-      <w:proofErr w:type="spellStart"/>
       <w:r>
         <w:rPr>
           <w:rStyle w:val="normaltextrun"/>
@@ -3159,7 +2864,6 @@
         </w:rPr>
         <w:t>SiNo</w:t>
       </w:r>
-      <w:proofErr w:type="spellEnd"/>
       <w:r>
         <w:rPr>
           <w:rStyle w:val="eop"/>
@@ -3263,7 +2967,6 @@
           <w:szCs w:val="18"/>
         </w:rPr>
       </w:pPr>
-      <w:proofErr w:type="spellStart"/>
       <w:r>
         <w:rPr>
           <w:rStyle w:val="normaltextrun"/>
@@ -3272,7 +2975,6 @@
         </w:rPr>
         <w:t>FinAlgoritmo</w:t>
       </w:r>
-      <w:proofErr w:type="spellEnd"/>
       <w:r>
         <w:rPr>
           <w:rStyle w:val="eop"/>
@@ -3946,23 +3648,13 @@
         </w:rPr>
         <w:tab/>
       </w:r>
-      <w:proofErr w:type="spellStart"/>
-      <w:r>
-        <w:rPr>
-          <w:rStyle w:val="normaltextrun"/>
-          <w:sz w:val="22"/>
-          <w:szCs w:val="22"/>
-        </w:rPr>
-        <w:t>Segun</w:t>
-      </w:r>
-      <w:proofErr w:type="spellEnd"/>
-      <w:r>
-        <w:rPr>
-          <w:rStyle w:val="normaltextrun"/>
-          <w:sz w:val="22"/>
-          <w:szCs w:val="22"/>
-        </w:rPr>
-        <w:t xml:space="preserve"> elección Hacer</w:t>
+      <w:r>
+        <w:rPr>
+          <w:rStyle w:val="normaltextrun"/>
+          <w:sz w:val="22"/>
+          <w:szCs w:val="22"/>
+        </w:rPr>
+        <w:t>Segun elección Hacer</w:t>
       </w:r>
       <w:r>
         <w:rPr>
@@ -4802,7 +4494,6 @@
         </w:rPr>
         <w:tab/>
       </w:r>
-      <w:proofErr w:type="spellStart"/>
       <w:r>
         <w:rPr>
           <w:rStyle w:val="normaltextrun"/>
@@ -4811,7 +4502,6 @@
         </w:rPr>
         <w:t>SiNo</w:t>
       </w:r>
-      <w:proofErr w:type="spellEnd"/>
       <w:r>
         <w:rPr>
           <w:rStyle w:val="eop"/>
@@ -4923,7 +4613,6 @@
         </w:rPr>
         <w:tab/>
       </w:r>
-      <w:proofErr w:type="spellStart"/>
       <w:r>
         <w:rPr>
           <w:rStyle w:val="normaltextrun"/>
@@ -4932,7 +4621,6 @@
         </w:rPr>
         <w:t>FinSi</w:t>
       </w:r>
-      <w:proofErr w:type="spellEnd"/>
       <w:r>
         <w:rPr>
           <w:rStyle w:val="eop"/>
@@ -5110,7 +4798,6 @@
         </w:rPr>
         <w:tab/>
       </w:r>
-      <w:proofErr w:type="spellStart"/>
       <w:r>
         <w:rPr>
           <w:rStyle w:val="normaltextrun"/>
@@ -5119,28 +4806,26 @@
         </w:rPr>
         <w:t>FinSegun</w:t>
       </w:r>
-      <w:proofErr w:type="spellEnd"/>
-      <w:r>
-        <w:rPr>
-          <w:rStyle w:val="eop"/>
-          <w:sz w:val="22"/>
-          <w:szCs w:val="22"/>
-        </w:rPr>
-        <w:t> </w:t>
-      </w:r>
-    </w:p>
-    <w:p>
-      <w:pPr>
-        <w:pStyle w:val="paragraph"/>
-        <w:spacing w:before="0" w:beforeAutospacing="0" w:after="0" w:afterAutospacing="0"/>
-        <w:textAlignment w:val="baseline"/>
-        <w:rPr>
-          <w:rFonts w:ascii="Segoe UI" w:hAnsi="Segoe UI" w:cs="Segoe UI"/>
-          <w:sz w:val="18"/>
-          <w:szCs w:val="18"/>
-        </w:rPr>
-      </w:pPr>
-      <w:proofErr w:type="spellStart"/>
+      <w:r>
+        <w:rPr>
+          <w:rStyle w:val="eop"/>
+          <w:sz w:val="22"/>
+          <w:szCs w:val="22"/>
+        </w:rPr>
+        <w:t> </w:t>
+      </w:r>
+    </w:p>
+    <w:p>
+      <w:pPr>
+        <w:pStyle w:val="paragraph"/>
+        <w:spacing w:before="0" w:beforeAutospacing="0" w:after="0" w:afterAutospacing="0"/>
+        <w:textAlignment w:val="baseline"/>
+        <w:rPr>
+          <w:rFonts w:ascii="Segoe UI" w:hAnsi="Segoe UI" w:cs="Segoe UI"/>
+          <w:sz w:val="18"/>
+          <w:szCs w:val="18"/>
+        </w:rPr>
+      </w:pPr>
       <w:r>
         <w:rPr>
           <w:rStyle w:val="normaltextrun"/>
@@ -5149,7 +4834,6 @@
         </w:rPr>
         <w:t>FinAlgoritmo</w:t>
       </w:r>
-      <w:proofErr w:type="spellEnd"/>
       <w:r>
         <w:rPr>
           <w:rStyle w:val="eop"/>
@@ -5220,27 +4904,7 @@
           <w:sz w:val="28"/>
           <w:szCs w:val="28"/>
         </w:rPr>
-        <w:t xml:space="preserve">Escribe un programa que pida la altura y el peso y muestre el </w:t>
-      </w:r>
-      <w:proofErr w:type="spellStart"/>
-      <w:r>
-        <w:rPr>
-          <w:rStyle w:val="normaltextrun"/>
-          <w:color w:val="1D2125"/>
-          <w:sz w:val="28"/>
-          <w:szCs w:val="28"/>
-        </w:rPr>
-        <w:t>imc</w:t>
-      </w:r>
-      <w:proofErr w:type="spellEnd"/>
-      <w:r>
-        <w:rPr>
-          <w:rStyle w:val="normaltextrun"/>
-          <w:color w:val="1D2125"/>
-          <w:sz w:val="28"/>
-          <w:szCs w:val="28"/>
-        </w:rPr>
-        <w:t xml:space="preserve"> de esa persona: </w:t>
+        <w:t>Escribe un programa que pida la altura y el peso y muestre el imc de esa persona: </w:t>
       </w:r>
       <w:hyperlink r:id="rId7" w:tgtFrame="_blank" w:history="1">
         <w:r>
@@ -5611,7 +5275,6 @@
           <w:szCs w:val="18"/>
         </w:rPr>
       </w:pPr>
-      <w:proofErr w:type="spellStart"/>
       <w:r>
         <w:rPr>
           <w:rStyle w:val="normaltextrun"/>
@@ -5620,7 +5283,6 @@
         </w:rPr>
         <w:t>FinAlgoritmo</w:t>
       </w:r>
-      <w:proofErr w:type="spellEnd"/>
       <w:r>
         <w:rPr>
           <w:rStyle w:val="eop"/>
@@ -5856,192 +5518,110 @@
           <w:sz w:val="22"/>
           <w:szCs w:val="22"/>
         </w:rPr>
-        <w:t xml:space="preserve">Definir </w:t>
-      </w:r>
-      <w:proofErr w:type="spellStart"/>
-      <w:r>
-        <w:rPr>
-          <w:rStyle w:val="normaltextrun"/>
-          <w:sz w:val="22"/>
-          <w:szCs w:val="22"/>
-        </w:rPr>
-        <w:t>num</w:t>
-      </w:r>
-      <w:proofErr w:type="spellEnd"/>
-      <w:r>
-        <w:rPr>
-          <w:rStyle w:val="normaltextrun"/>
-          <w:sz w:val="22"/>
-          <w:szCs w:val="22"/>
-        </w:rPr>
-        <w:t xml:space="preserve"> Como Entero</w:t>
-      </w:r>
-      <w:r>
-        <w:rPr>
-          <w:rStyle w:val="eop"/>
-          <w:sz w:val="22"/>
-          <w:szCs w:val="22"/>
-        </w:rPr>
-        <w:t> </w:t>
-      </w:r>
-    </w:p>
-    <w:p>
-      <w:pPr>
-        <w:pStyle w:val="paragraph"/>
-        <w:spacing w:before="0" w:beforeAutospacing="0" w:after="0" w:afterAutospacing="0"/>
-        <w:textAlignment w:val="baseline"/>
-        <w:rPr>
-          <w:rFonts w:ascii="Segoe UI" w:hAnsi="Segoe UI" w:cs="Segoe UI"/>
-          <w:sz w:val="18"/>
-          <w:szCs w:val="18"/>
-        </w:rPr>
-      </w:pPr>
-      <w:r>
-        <w:rPr>
-          <w:rStyle w:val="tabchar"/>
-          <w:rFonts w:ascii="Calibri" w:hAnsi="Calibri" w:cs="Calibri"/>
-          <w:sz w:val="22"/>
-          <w:szCs w:val="22"/>
-        </w:rPr>
-        <w:tab/>
-      </w:r>
-      <w:r>
-        <w:rPr>
-          <w:rStyle w:val="normaltextrun"/>
-          <w:sz w:val="22"/>
-          <w:szCs w:val="22"/>
-        </w:rPr>
-        <w:t xml:space="preserve">Leer </w:t>
-      </w:r>
-      <w:proofErr w:type="spellStart"/>
-      <w:r>
-        <w:rPr>
-          <w:rStyle w:val="normaltextrun"/>
-          <w:sz w:val="22"/>
-          <w:szCs w:val="22"/>
-        </w:rPr>
-        <w:t>num</w:t>
-      </w:r>
-      <w:proofErr w:type="spellEnd"/>
-      <w:r>
-        <w:rPr>
-          <w:rStyle w:val="eop"/>
-          <w:sz w:val="22"/>
-          <w:szCs w:val="22"/>
-        </w:rPr>
-        <w:t> </w:t>
-      </w:r>
-    </w:p>
-    <w:p>
-      <w:pPr>
-        <w:pStyle w:val="paragraph"/>
-        <w:spacing w:before="0" w:beforeAutospacing="0" w:after="0" w:afterAutospacing="0"/>
-        <w:textAlignment w:val="baseline"/>
-        <w:rPr>
-          <w:rFonts w:ascii="Segoe UI" w:hAnsi="Segoe UI" w:cs="Segoe UI"/>
-          <w:sz w:val="18"/>
-          <w:szCs w:val="18"/>
-        </w:rPr>
-      </w:pPr>
-      <w:r>
-        <w:rPr>
-          <w:rStyle w:val="tabchar"/>
-          <w:rFonts w:ascii="Calibri" w:hAnsi="Calibri" w:cs="Calibri"/>
-          <w:sz w:val="22"/>
-          <w:szCs w:val="22"/>
-        </w:rPr>
-        <w:tab/>
-      </w:r>
-      <w:r>
-        <w:rPr>
-          <w:rStyle w:val="eop"/>
-          <w:sz w:val="22"/>
-          <w:szCs w:val="22"/>
-        </w:rPr>
-        <w:t> </w:t>
-      </w:r>
-    </w:p>
-    <w:p>
-      <w:pPr>
-        <w:pStyle w:val="paragraph"/>
-        <w:spacing w:before="0" w:beforeAutospacing="0" w:after="0" w:afterAutospacing="0"/>
-        <w:textAlignment w:val="baseline"/>
-        <w:rPr>
-          <w:rFonts w:ascii="Segoe UI" w:hAnsi="Segoe UI" w:cs="Segoe UI"/>
-          <w:sz w:val="18"/>
-          <w:szCs w:val="18"/>
-        </w:rPr>
-      </w:pPr>
-      <w:r>
-        <w:rPr>
-          <w:rStyle w:val="tabchar"/>
-          <w:rFonts w:ascii="Calibri" w:hAnsi="Calibri" w:cs="Calibri"/>
-          <w:sz w:val="22"/>
-          <w:szCs w:val="22"/>
-        </w:rPr>
-        <w:tab/>
-      </w:r>
-      <w:r>
-        <w:rPr>
-          <w:rStyle w:val="normaltextrun"/>
-          <w:sz w:val="22"/>
-          <w:szCs w:val="22"/>
-        </w:rPr>
-        <w:t>Si (</w:t>
-      </w:r>
-      <w:proofErr w:type="spellStart"/>
-      <w:r>
-        <w:rPr>
-          <w:rStyle w:val="normaltextrun"/>
-          <w:sz w:val="22"/>
-          <w:szCs w:val="22"/>
-        </w:rPr>
-        <w:t>num</w:t>
-      </w:r>
-      <w:proofErr w:type="spellEnd"/>
-      <w:r>
-        <w:rPr>
-          <w:rStyle w:val="normaltextrun"/>
-          <w:sz w:val="22"/>
-          <w:szCs w:val="22"/>
-        </w:rPr>
-        <w:t xml:space="preserve"> MOD </w:t>
-      </w:r>
-      <w:proofErr w:type="gramStart"/>
-      <w:r>
-        <w:rPr>
-          <w:rStyle w:val="normaltextrun"/>
-          <w:sz w:val="22"/>
-          <w:szCs w:val="22"/>
-        </w:rPr>
-        <w:t>2)&lt;</w:t>
-      </w:r>
-      <w:proofErr w:type="gramEnd"/>
-      <w:r>
-        <w:rPr>
-          <w:rStyle w:val="normaltextrun"/>
-          <w:sz w:val="22"/>
-          <w:szCs w:val="22"/>
-        </w:rPr>
-        <w:t>&gt;0 y (</w:t>
-      </w:r>
-      <w:proofErr w:type="spellStart"/>
-      <w:r>
-        <w:rPr>
-          <w:rStyle w:val="normaltextrun"/>
-          <w:sz w:val="22"/>
-          <w:szCs w:val="22"/>
-        </w:rPr>
-        <w:t>num</w:t>
-      </w:r>
-      <w:proofErr w:type="spellEnd"/>
-      <w:r>
-        <w:rPr>
-          <w:rStyle w:val="normaltextrun"/>
-          <w:sz w:val="22"/>
-          <w:szCs w:val="22"/>
-        </w:rPr>
-        <w:t xml:space="preserve"> MOD 5)=0 Entonces</w:t>
+        <w:t>Definir num Como Entero</w:t>
+      </w:r>
+      <w:r>
+        <w:rPr>
+          <w:rStyle w:val="eop"/>
+          <w:sz w:val="22"/>
+          <w:szCs w:val="22"/>
+        </w:rPr>
+        <w:t> </w:t>
+      </w:r>
+    </w:p>
+    <w:p>
+      <w:pPr>
+        <w:pStyle w:val="paragraph"/>
+        <w:spacing w:before="0" w:beforeAutospacing="0" w:after="0" w:afterAutospacing="0"/>
+        <w:textAlignment w:val="baseline"/>
+        <w:rPr>
+          <w:rFonts w:ascii="Segoe UI" w:hAnsi="Segoe UI" w:cs="Segoe UI"/>
+          <w:sz w:val="18"/>
+          <w:szCs w:val="18"/>
+        </w:rPr>
+      </w:pPr>
+      <w:r>
+        <w:rPr>
+          <w:rStyle w:val="tabchar"/>
+          <w:rFonts w:ascii="Calibri" w:hAnsi="Calibri" w:cs="Calibri"/>
+          <w:sz w:val="22"/>
+          <w:szCs w:val="22"/>
+        </w:rPr>
+        <w:tab/>
+      </w:r>
+      <w:r>
+        <w:rPr>
+          <w:rStyle w:val="normaltextrun"/>
+          <w:sz w:val="22"/>
+          <w:szCs w:val="22"/>
+        </w:rPr>
+        <w:t>Leer num</w:t>
+      </w:r>
+      <w:r>
+        <w:rPr>
+          <w:rStyle w:val="eop"/>
+          <w:sz w:val="22"/>
+          <w:szCs w:val="22"/>
+        </w:rPr>
+        <w:t> </w:t>
+      </w:r>
+    </w:p>
+    <w:p>
+      <w:pPr>
+        <w:pStyle w:val="paragraph"/>
+        <w:spacing w:before="0" w:beforeAutospacing="0" w:after="0" w:afterAutospacing="0"/>
+        <w:textAlignment w:val="baseline"/>
+        <w:rPr>
+          <w:rFonts w:ascii="Segoe UI" w:hAnsi="Segoe UI" w:cs="Segoe UI"/>
+          <w:sz w:val="18"/>
+          <w:szCs w:val="18"/>
+        </w:rPr>
+      </w:pPr>
+      <w:r>
+        <w:rPr>
+          <w:rStyle w:val="tabchar"/>
+          <w:rFonts w:ascii="Calibri" w:hAnsi="Calibri" w:cs="Calibri"/>
+          <w:sz w:val="22"/>
+          <w:szCs w:val="22"/>
+        </w:rPr>
+        <w:tab/>
+      </w:r>
+      <w:r>
+        <w:rPr>
+          <w:rStyle w:val="eop"/>
+          <w:sz w:val="22"/>
+          <w:szCs w:val="22"/>
+        </w:rPr>
+        <w:t> </w:t>
+      </w:r>
+    </w:p>
+    <w:p>
+      <w:pPr>
+        <w:pStyle w:val="paragraph"/>
+        <w:spacing w:before="0" w:beforeAutospacing="0" w:after="0" w:afterAutospacing="0"/>
+        <w:textAlignment w:val="baseline"/>
+        <w:rPr>
+          <w:rFonts w:ascii="Segoe UI" w:hAnsi="Segoe UI" w:cs="Segoe UI"/>
+          <w:sz w:val="18"/>
+          <w:szCs w:val="18"/>
+        </w:rPr>
+      </w:pPr>
+      <w:r>
+        <w:rPr>
+          <w:rStyle w:val="tabchar"/>
+          <w:rFonts w:ascii="Calibri" w:hAnsi="Calibri" w:cs="Calibri"/>
+          <w:sz w:val="22"/>
+          <w:szCs w:val="22"/>
+        </w:rPr>
+        <w:tab/>
+      </w:r>
+      <w:r>
+        <w:rPr>
+          <w:rStyle w:val="normaltextrun"/>
+          <w:sz w:val="22"/>
+          <w:szCs w:val="22"/>
+        </w:rPr>
+        <w:t>Si (num MOD 2)&lt;&gt;0 y (num MOD 5)=0 Entonces</w:t>
       </w:r>
       <w:r>
         <w:rPr>
@@ -6156,7 +5736,6 @@
         </w:rPr>
         <w:tab/>
       </w:r>
-      <w:proofErr w:type="spellStart"/>
       <w:r>
         <w:rPr>
           <w:rStyle w:val="normaltextrun"/>
@@ -6165,7 +5744,6 @@
         </w:rPr>
         <w:t>SiNo</w:t>
       </w:r>
-      <w:proofErr w:type="spellEnd"/>
       <w:r>
         <w:rPr>
           <w:rStyle w:val="eop"/>
@@ -6241,7 +5819,6 @@
         </w:rPr>
         <w:tab/>
       </w:r>
-      <w:proofErr w:type="spellStart"/>
       <w:r>
         <w:rPr>
           <w:rStyle w:val="normaltextrun"/>
@@ -6250,57 +5827,55 @@
         </w:rPr>
         <w:t>FinSi</w:t>
       </w:r>
-      <w:proofErr w:type="spellEnd"/>
-      <w:r>
-        <w:rPr>
-          <w:rStyle w:val="eop"/>
-          <w:sz w:val="22"/>
-          <w:szCs w:val="22"/>
-        </w:rPr>
-        <w:t> </w:t>
-      </w:r>
-    </w:p>
-    <w:p>
-      <w:pPr>
-        <w:pStyle w:val="paragraph"/>
-        <w:spacing w:before="0" w:beforeAutospacing="0" w:after="0" w:afterAutospacing="0"/>
-        <w:textAlignment w:val="baseline"/>
-        <w:rPr>
-          <w:rFonts w:ascii="Segoe UI" w:hAnsi="Segoe UI" w:cs="Segoe UI"/>
-          <w:sz w:val="18"/>
-          <w:szCs w:val="18"/>
-        </w:rPr>
-      </w:pPr>
-      <w:r>
-        <w:rPr>
-          <w:rStyle w:val="tabchar"/>
-          <w:rFonts w:ascii="Calibri" w:hAnsi="Calibri" w:cs="Calibri"/>
-          <w:sz w:val="22"/>
-          <w:szCs w:val="22"/>
-        </w:rPr>
-        <w:tab/>
-      </w:r>
-      <w:r>
-        <w:rPr>
-          <w:rStyle w:val="eop"/>
-          <w:sz w:val="22"/>
-          <w:szCs w:val="22"/>
-        </w:rPr>
-        <w:t> </w:t>
-      </w:r>
-    </w:p>
-    <w:p>
-      <w:pPr>
-        <w:pStyle w:val="paragraph"/>
-        <w:spacing w:before="0" w:beforeAutospacing="0" w:after="0" w:afterAutospacing="0"/>
-        <w:textAlignment w:val="baseline"/>
-        <w:rPr>
-          <w:rFonts w:ascii="Segoe UI" w:hAnsi="Segoe UI" w:cs="Segoe UI"/>
-          <w:sz w:val="18"/>
-          <w:szCs w:val="18"/>
-        </w:rPr>
-      </w:pPr>
-      <w:proofErr w:type="spellStart"/>
+      <w:r>
+        <w:rPr>
+          <w:rStyle w:val="eop"/>
+          <w:sz w:val="22"/>
+          <w:szCs w:val="22"/>
+        </w:rPr>
+        <w:t> </w:t>
+      </w:r>
+    </w:p>
+    <w:p>
+      <w:pPr>
+        <w:pStyle w:val="paragraph"/>
+        <w:spacing w:before="0" w:beforeAutospacing="0" w:after="0" w:afterAutospacing="0"/>
+        <w:textAlignment w:val="baseline"/>
+        <w:rPr>
+          <w:rFonts w:ascii="Segoe UI" w:hAnsi="Segoe UI" w:cs="Segoe UI"/>
+          <w:sz w:val="18"/>
+          <w:szCs w:val="18"/>
+        </w:rPr>
+      </w:pPr>
+      <w:r>
+        <w:rPr>
+          <w:rStyle w:val="tabchar"/>
+          <w:rFonts w:ascii="Calibri" w:hAnsi="Calibri" w:cs="Calibri"/>
+          <w:sz w:val="22"/>
+          <w:szCs w:val="22"/>
+        </w:rPr>
+        <w:tab/>
+      </w:r>
+      <w:r>
+        <w:rPr>
+          <w:rStyle w:val="eop"/>
+          <w:sz w:val="22"/>
+          <w:szCs w:val="22"/>
+        </w:rPr>
+        <w:t> </w:t>
+      </w:r>
+    </w:p>
+    <w:p>
+      <w:pPr>
+        <w:pStyle w:val="paragraph"/>
+        <w:spacing w:before="0" w:beforeAutospacing="0" w:after="0" w:afterAutospacing="0"/>
+        <w:textAlignment w:val="baseline"/>
+        <w:rPr>
+          <w:rFonts w:ascii="Segoe UI" w:hAnsi="Segoe UI" w:cs="Segoe UI"/>
+          <w:sz w:val="18"/>
+          <w:szCs w:val="18"/>
+        </w:rPr>
+      </w:pPr>
       <w:r>
         <w:rPr>
           <w:rStyle w:val="normaltextrun"/>
@@ -6309,7 +5884,6 @@
         </w:rPr>
         <w:t>FinAlgoritmo</w:t>
       </w:r>
-      <w:proofErr w:type="spellEnd"/>
       <w:r>
         <w:rPr>
           <w:rStyle w:val="eop"/>
@@ -6993,7 +6567,6 @@
         </w:rPr>
         <w:tab/>
       </w:r>
-      <w:proofErr w:type="spellStart"/>
       <w:r>
         <w:rPr>
           <w:rStyle w:val="normaltextrun"/>
@@ -7002,7 +6575,6 @@
         </w:rPr>
         <w:t>SiNo</w:t>
       </w:r>
-      <w:proofErr w:type="spellEnd"/>
       <w:r>
         <w:rPr>
           <w:rStyle w:val="eop"/>
@@ -7271,7 +6843,6 @@
         </w:rPr>
         <w:tab/>
       </w:r>
-      <w:proofErr w:type="spellStart"/>
       <w:r>
         <w:rPr>
           <w:rStyle w:val="normaltextrun"/>
@@ -7280,7 +6851,6 @@
         </w:rPr>
         <w:t>SiNo</w:t>
       </w:r>
-      <w:proofErr w:type="spellEnd"/>
       <w:r>
         <w:rPr>
           <w:rStyle w:val="eop"/>
@@ -7392,7 +6962,6 @@
         </w:rPr>
         <w:tab/>
       </w:r>
-      <w:proofErr w:type="spellStart"/>
       <w:r>
         <w:rPr>
           <w:rStyle w:val="normaltextrun"/>
@@ -7401,46 +6970,44 @@
         </w:rPr>
         <w:t>FinSi</w:t>
       </w:r>
-      <w:proofErr w:type="spellEnd"/>
-      <w:r>
-        <w:rPr>
-          <w:rStyle w:val="eop"/>
-          <w:sz w:val="22"/>
-          <w:szCs w:val="22"/>
-        </w:rPr>
-        <w:t> </w:t>
-      </w:r>
-    </w:p>
-    <w:p>
-      <w:pPr>
-        <w:pStyle w:val="paragraph"/>
-        <w:spacing w:before="0" w:beforeAutospacing="0" w:after="0" w:afterAutospacing="0"/>
-        <w:textAlignment w:val="baseline"/>
-        <w:rPr>
-          <w:rFonts w:ascii="Segoe UI" w:hAnsi="Segoe UI" w:cs="Segoe UI"/>
-          <w:sz w:val="18"/>
-          <w:szCs w:val="18"/>
-        </w:rPr>
-      </w:pPr>
-      <w:r>
-        <w:rPr>
-          <w:rStyle w:val="tabchar"/>
-          <w:rFonts w:ascii="Calibri" w:hAnsi="Calibri" w:cs="Calibri"/>
-          <w:sz w:val="22"/>
-          <w:szCs w:val="22"/>
-        </w:rPr>
-        <w:tab/>
-      </w:r>
-      <w:r>
-        <w:rPr>
-          <w:rStyle w:val="tabchar"/>
-          <w:rFonts w:ascii="Calibri" w:hAnsi="Calibri" w:cs="Calibri"/>
-          <w:sz w:val="22"/>
-          <w:szCs w:val="22"/>
-        </w:rPr>
-        <w:tab/>
-      </w:r>
-      <w:proofErr w:type="spellStart"/>
+      <w:r>
+        <w:rPr>
+          <w:rStyle w:val="eop"/>
+          <w:sz w:val="22"/>
+          <w:szCs w:val="22"/>
+        </w:rPr>
+        <w:t> </w:t>
+      </w:r>
+    </w:p>
+    <w:p>
+      <w:pPr>
+        <w:pStyle w:val="paragraph"/>
+        <w:spacing w:before="0" w:beforeAutospacing="0" w:after="0" w:afterAutospacing="0"/>
+        <w:textAlignment w:val="baseline"/>
+        <w:rPr>
+          <w:rFonts w:ascii="Segoe UI" w:hAnsi="Segoe UI" w:cs="Segoe UI"/>
+          <w:sz w:val="18"/>
+          <w:szCs w:val="18"/>
+        </w:rPr>
+      </w:pPr>
+      <w:r>
+        <w:rPr>
+          <w:rStyle w:val="tabchar"/>
+          <w:rFonts w:ascii="Calibri" w:hAnsi="Calibri" w:cs="Calibri"/>
+          <w:sz w:val="22"/>
+          <w:szCs w:val="22"/>
+        </w:rPr>
+        <w:tab/>
+      </w:r>
+      <w:r>
+        <w:rPr>
+          <w:rStyle w:val="tabchar"/>
+          <w:rFonts w:ascii="Calibri" w:hAnsi="Calibri" w:cs="Calibri"/>
+          <w:sz w:val="22"/>
+          <w:szCs w:val="22"/>
+        </w:rPr>
+        <w:tab/>
+      </w:r>
       <w:r>
         <w:rPr>
           <w:rStyle w:val="normaltextrun"/>
@@ -7449,37 +7016,35 @@
         </w:rPr>
         <w:t>FinSi</w:t>
       </w:r>
-      <w:proofErr w:type="spellEnd"/>
-      <w:r>
-        <w:rPr>
-          <w:rStyle w:val="eop"/>
-          <w:sz w:val="22"/>
-          <w:szCs w:val="22"/>
-        </w:rPr>
-        <w:t> </w:t>
-      </w:r>
-    </w:p>
-    <w:p>
-      <w:pPr>
-        <w:pStyle w:val="paragraph"/>
-        <w:spacing w:before="0" w:beforeAutospacing="0" w:after="0" w:afterAutospacing="0"/>
-        <w:textAlignment w:val="baseline"/>
-        <w:rPr>
-          <w:rFonts w:ascii="Segoe UI" w:hAnsi="Segoe UI" w:cs="Segoe UI"/>
-          <w:sz w:val="18"/>
-          <w:szCs w:val="18"/>
-        </w:rPr>
-      </w:pPr>
-      <w:r>
-        <w:rPr>
-          <w:rStyle w:val="tabchar"/>
-          <w:rFonts w:ascii="Calibri" w:hAnsi="Calibri" w:cs="Calibri"/>
-          <w:sz w:val="22"/>
-          <w:szCs w:val="22"/>
-        </w:rPr>
-        <w:tab/>
-      </w:r>
-      <w:proofErr w:type="spellStart"/>
+      <w:r>
+        <w:rPr>
+          <w:rStyle w:val="eop"/>
+          <w:sz w:val="22"/>
+          <w:szCs w:val="22"/>
+        </w:rPr>
+        <w:t> </w:t>
+      </w:r>
+    </w:p>
+    <w:p>
+      <w:pPr>
+        <w:pStyle w:val="paragraph"/>
+        <w:spacing w:before="0" w:beforeAutospacing="0" w:after="0" w:afterAutospacing="0"/>
+        <w:textAlignment w:val="baseline"/>
+        <w:rPr>
+          <w:rFonts w:ascii="Segoe UI" w:hAnsi="Segoe UI" w:cs="Segoe UI"/>
+          <w:sz w:val="18"/>
+          <w:szCs w:val="18"/>
+        </w:rPr>
+      </w:pPr>
+      <w:r>
+        <w:rPr>
+          <w:rStyle w:val="tabchar"/>
+          <w:rFonts w:ascii="Calibri" w:hAnsi="Calibri" w:cs="Calibri"/>
+          <w:sz w:val="22"/>
+          <w:szCs w:val="22"/>
+        </w:rPr>
+        <w:tab/>
+      </w:r>
       <w:r>
         <w:rPr>
           <w:rStyle w:val="normaltextrun"/>
@@ -7488,7 +7053,6 @@
         </w:rPr>
         <w:t>SiNo</w:t>
       </w:r>
-      <w:proofErr w:type="spellEnd"/>
       <w:r>
         <w:rPr>
           <w:rStyle w:val="eop"/>
@@ -7675,7 +7239,6 @@
         </w:rPr>
         <w:tab/>
       </w:r>
-      <w:proofErr w:type="spellStart"/>
       <w:r>
         <w:rPr>
           <w:rStyle w:val="normaltextrun"/>
@@ -7684,7 +7247,6 @@
         </w:rPr>
         <w:t>SiNo</w:t>
       </w:r>
-      <w:proofErr w:type="spellEnd"/>
       <w:r>
         <w:rPr>
           <w:rStyle w:val="eop"/>
@@ -7906,7 +7468,6 @@
         </w:rPr>
         <w:tab/>
       </w:r>
-      <w:proofErr w:type="spellStart"/>
       <w:r>
         <w:rPr>
           <w:rStyle w:val="normaltextrun"/>
@@ -7915,7 +7476,6 @@
         </w:rPr>
         <w:t>SiNo</w:t>
       </w:r>
-      <w:proofErr w:type="spellEnd"/>
       <w:r>
         <w:rPr>
           <w:rStyle w:val="eop"/>
@@ -8147,7 +7707,6 @@
         </w:rPr>
         <w:tab/>
       </w:r>
-      <w:proofErr w:type="spellStart"/>
       <w:r>
         <w:rPr>
           <w:rStyle w:val="normaltextrun"/>
@@ -8156,46 +7715,44 @@
         </w:rPr>
         <w:t>FinSi</w:t>
       </w:r>
-      <w:proofErr w:type="spellEnd"/>
-      <w:r>
-        <w:rPr>
-          <w:rStyle w:val="eop"/>
-          <w:sz w:val="22"/>
-          <w:szCs w:val="22"/>
-        </w:rPr>
-        <w:t> </w:t>
-      </w:r>
-    </w:p>
-    <w:p>
-      <w:pPr>
-        <w:pStyle w:val="paragraph"/>
-        <w:spacing w:before="0" w:beforeAutospacing="0" w:after="0" w:afterAutospacing="0"/>
-        <w:textAlignment w:val="baseline"/>
-        <w:rPr>
-          <w:rFonts w:ascii="Segoe UI" w:hAnsi="Segoe UI" w:cs="Segoe UI"/>
-          <w:sz w:val="18"/>
-          <w:szCs w:val="18"/>
-        </w:rPr>
-      </w:pPr>
-      <w:r>
-        <w:rPr>
-          <w:rStyle w:val="tabchar"/>
-          <w:rFonts w:ascii="Calibri" w:hAnsi="Calibri" w:cs="Calibri"/>
-          <w:sz w:val="22"/>
-          <w:szCs w:val="22"/>
-        </w:rPr>
-        <w:tab/>
-      </w:r>
-      <w:r>
-        <w:rPr>
-          <w:rStyle w:val="tabchar"/>
-          <w:rFonts w:ascii="Calibri" w:hAnsi="Calibri" w:cs="Calibri"/>
-          <w:sz w:val="22"/>
-          <w:szCs w:val="22"/>
-        </w:rPr>
-        <w:tab/>
-      </w:r>
-      <w:proofErr w:type="spellStart"/>
+      <w:r>
+        <w:rPr>
+          <w:rStyle w:val="eop"/>
+          <w:sz w:val="22"/>
+          <w:szCs w:val="22"/>
+        </w:rPr>
+        <w:t> </w:t>
+      </w:r>
+    </w:p>
+    <w:p>
+      <w:pPr>
+        <w:pStyle w:val="paragraph"/>
+        <w:spacing w:before="0" w:beforeAutospacing="0" w:after="0" w:afterAutospacing="0"/>
+        <w:textAlignment w:val="baseline"/>
+        <w:rPr>
+          <w:rFonts w:ascii="Segoe UI" w:hAnsi="Segoe UI" w:cs="Segoe UI"/>
+          <w:sz w:val="18"/>
+          <w:szCs w:val="18"/>
+        </w:rPr>
+      </w:pPr>
+      <w:r>
+        <w:rPr>
+          <w:rStyle w:val="tabchar"/>
+          <w:rFonts w:ascii="Calibri" w:hAnsi="Calibri" w:cs="Calibri"/>
+          <w:sz w:val="22"/>
+          <w:szCs w:val="22"/>
+        </w:rPr>
+        <w:tab/>
+      </w:r>
+      <w:r>
+        <w:rPr>
+          <w:rStyle w:val="tabchar"/>
+          <w:rFonts w:ascii="Calibri" w:hAnsi="Calibri" w:cs="Calibri"/>
+          <w:sz w:val="22"/>
+          <w:szCs w:val="22"/>
+        </w:rPr>
+        <w:tab/>
+      </w:r>
       <w:r>
         <w:rPr>
           <w:rStyle w:val="normaltextrun"/>
@@ -8204,37 +7761,35 @@
         </w:rPr>
         <w:t>FinSi</w:t>
       </w:r>
-      <w:proofErr w:type="spellEnd"/>
-      <w:r>
-        <w:rPr>
-          <w:rStyle w:val="eop"/>
-          <w:sz w:val="22"/>
-          <w:szCs w:val="22"/>
-        </w:rPr>
-        <w:t> </w:t>
-      </w:r>
-    </w:p>
-    <w:p>
-      <w:pPr>
-        <w:pStyle w:val="paragraph"/>
-        <w:spacing w:before="0" w:beforeAutospacing="0" w:after="0" w:afterAutospacing="0"/>
-        <w:textAlignment w:val="baseline"/>
-        <w:rPr>
-          <w:rFonts w:ascii="Segoe UI" w:hAnsi="Segoe UI" w:cs="Segoe UI"/>
-          <w:sz w:val="18"/>
-          <w:szCs w:val="18"/>
-        </w:rPr>
-      </w:pPr>
-      <w:r>
-        <w:rPr>
-          <w:rStyle w:val="tabchar"/>
-          <w:rFonts w:ascii="Calibri" w:hAnsi="Calibri" w:cs="Calibri"/>
-          <w:sz w:val="22"/>
-          <w:szCs w:val="22"/>
-        </w:rPr>
-        <w:tab/>
-      </w:r>
-      <w:proofErr w:type="spellStart"/>
+      <w:r>
+        <w:rPr>
+          <w:rStyle w:val="eop"/>
+          <w:sz w:val="22"/>
+          <w:szCs w:val="22"/>
+        </w:rPr>
+        <w:t> </w:t>
+      </w:r>
+    </w:p>
+    <w:p>
+      <w:pPr>
+        <w:pStyle w:val="paragraph"/>
+        <w:spacing w:before="0" w:beforeAutospacing="0" w:after="0" w:afterAutospacing="0"/>
+        <w:textAlignment w:val="baseline"/>
+        <w:rPr>
+          <w:rFonts w:ascii="Segoe UI" w:hAnsi="Segoe UI" w:cs="Segoe UI"/>
+          <w:sz w:val="18"/>
+          <w:szCs w:val="18"/>
+        </w:rPr>
+      </w:pPr>
+      <w:r>
+        <w:rPr>
+          <w:rStyle w:val="tabchar"/>
+          <w:rFonts w:ascii="Calibri" w:hAnsi="Calibri" w:cs="Calibri"/>
+          <w:sz w:val="22"/>
+          <w:szCs w:val="22"/>
+        </w:rPr>
+        <w:tab/>
+      </w:r>
       <w:r>
         <w:rPr>
           <w:rStyle w:val="normaltextrun"/>
@@ -8243,28 +7798,26 @@
         </w:rPr>
         <w:t>FinSi</w:t>
       </w:r>
-      <w:proofErr w:type="spellEnd"/>
-      <w:r>
-        <w:rPr>
-          <w:rStyle w:val="eop"/>
-          <w:sz w:val="22"/>
-          <w:szCs w:val="22"/>
-        </w:rPr>
-        <w:t> </w:t>
-      </w:r>
-    </w:p>
-    <w:p>
-      <w:pPr>
-        <w:pStyle w:val="paragraph"/>
-        <w:spacing w:before="0" w:beforeAutospacing="0" w:after="0" w:afterAutospacing="0"/>
-        <w:textAlignment w:val="baseline"/>
-        <w:rPr>
-          <w:rFonts w:ascii="Segoe UI" w:hAnsi="Segoe UI" w:cs="Segoe UI"/>
-          <w:sz w:val="18"/>
-          <w:szCs w:val="18"/>
-        </w:rPr>
-      </w:pPr>
-      <w:proofErr w:type="spellStart"/>
+      <w:r>
+        <w:rPr>
+          <w:rStyle w:val="eop"/>
+          <w:sz w:val="22"/>
+          <w:szCs w:val="22"/>
+        </w:rPr>
+        <w:t> </w:t>
+      </w:r>
+    </w:p>
+    <w:p>
+      <w:pPr>
+        <w:pStyle w:val="paragraph"/>
+        <w:spacing w:before="0" w:beforeAutospacing="0" w:after="0" w:afterAutospacing="0"/>
+        <w:textAlignment w:val="baseline"/>
+        <w:rPr>
+          <w:rFonts w:ascii="Segoe UI" w:hAnsi="Segoe UI" w:cs="Segoe UI"/>
+          <w:sz w:val="18"/>
+          <w:szCs w:val="18"/>
+        </w:rPr>
+      </w:pPr>
       <w:r>
         <w:rPr>
           <w:rStyle w:val="normaltextrun"/>
@@ -8273,7 +7826,6 @@
         </w:rPr>
         <w:t>FinAlgoritmo</w:t>
       </w:r>
-      <w:proofErr w:type="spellEnd"/>
       <w:r>
         <w:rPr>
           <w:rStyle w:val="eop"/>
@@ -8592,25 +8144,7 @@
           <w:sz w:val="22"/>
           <w:szCs w:val="22"/>
         </w:rPr>
-        <w:t xml:space="preserve">Definir </w:t>
-      </w:r>
-      <w:proofErr w:type="spellStart"/>
-      <w:r>
-        <w:rPr>
-          <w:rStyle w:val="normaltextrun"/>
-          <w:sz w:val="22"/>
-          <w:szCs w:val="22"/>
-        </w:rPr>
-        <w:t>nuevoSueldo</w:t>
-      </w:r>
-      <w:proofErr w:type="spellEnd"/>
-      <w:r>
-        <w:rPr>
-          <w:rStyle w:val="normaltextrun"/>
-          <w:sz w:val="22"/>
-          <w:szCs w:val="22"/>
-        </w:rPr>
-        <w:t xml:space="preserve"> Como Real</w:t>
+        <w:t>Definir nuevoSueldo Como Real</w:t>
       </w:r>
       <w:r>
         <w:rPr>
@@ -8716,54 +8250,43 @@
         </w:rPr>
         <w:tab/>
       </w:r>
-      <w:proofErr w:type="spellStart"/>
-      <w:r>
-        <w:rPr>
-          <w:rStyle w:val="normaltextrun"/>
-          <w:sz w:val="22"/>
-          <w:szCs w:val="22"/>
-        </w:rPr>
-        <w:t>nuevoSueldo</w:t>
-      </w:r>
-      <w:proofErr w:type="spellEnd"/>
-      <w:r>
-        <w:rPr>
-          <w:rStyle w:val="normaltextrun"/>
-          <w:sz w:val="22"/>
-          <w:szCs w:val="22"/>
-        </w:rPr>
-        <w:t xml:space="preserve"> = sueldo + sueldo * 0.12</w:t>
-      </w:r>
-      <w:r>
-        <w:rPr>
-          <w:rStyle w:val="eop"/>
-          <w:sz w:val="22"/>
-          <w:szCs w:val="22"/>
-        </w:rPr>
-        <w:t> </w:t>
-      </w:r>
-    </w:p>
-    <w:p>
-      <w:pPr>
-        <w:pStyle w:val="paragraph"/>
-        <w:spacing w:before="0" w:beforeAutospacing="0" w:after="0" w:afterAutospacing="0"/>
-        <w:textAlignment w:val="baseline"/>
-        <w:rPr>
-          <w:rFonts w:ascii="Segoe UI" w:hAnsi="Segoe UI" w:cs="Segoe UI"/>
-          <w:sz w:val="18"/>
-          <w:szCs w:val="18"/>
-        </w:rPr>
-      </w:pPr>
-      <w:r>
-        <w:rPr>
-          <w:rStyle w:val="tabchar"/>
-          <w:rFonts w:ascii="Calibri" w:hAnsi="Calibri" w:cs="Calibri"/>
-          <w:sz w:val="22"/>
-          <w:szCs w:val="22"/>
-        </w:rPr>
-        <w:tab/>
-      </w:r>
-      <w:proofErr w:type="spellStart"/>
+      <w:r>
+        <w:rPr>
+          <w:rStyle w:val="normaltextrun"/>
+          <w:sz w:val="22"/>
+          <w:szCs w:val="22"/>
+        </w:rPr>
+        <w:t>nuevoSueldo = sueldo + sueldo * 0.12</w:t>
+      </w:r>
+      <w:r>
+        <w:rPr>
+          <w:rStyle w:val="eop"/>
+          <w:sz w:val="22"/>
+          <w:szCs w:val="22"/>
+        </w:rPr>
+        <w:t> </w:t>
+      </w:r>
+    </w:p>
+    <w:p>
+      <w:pPr>
+        <w:pStyle w:val="paragraph"/>
+        <w:spacing w:before="0" w:beforeAutospacing="0" w:after="0" w:afterAutospacing="0"/>
+        <w:textAlignment w:val="baseline"/>
+        <w:rPr>
+          <w:rFonts w:ascii="Segoe UI" w:hAnsi="Segoe UI" w:cs="Segoe UI"/>
+          <w:sz w:val="18"/>
+          <w:szCs w:val="18"/>
+        </w:rPr>
+      </w:pPr>
+      <w:r>
+        <w:rPr>
+          <w:rStyle w:val="tabchar"/>
+          <w:rFonts w:ascii="Calibri" w:hAnsi="Calibri" w:cs="Calibri"/>
+          <w:sz w:val="22"/>
+          <w:szCs w:val="22"/>
+        </w:rPr>
+        <w:tab/>
+      </w:r>
       <w:r>
         <w:rPr>
           <w:rStyle w:val="normaltextrun"/>
@@ -8772,93 +8295,81 @@
         </w:rPr>
         <w:t>SiNo</w:t>
       </w:r>
-      <w:proofErr w:type="spellEnd"/>
-      <w:r>
-        <w:rPr>
-          <w:rStyle w:val="eop"/>
-          <w:sz w:val="22"/>
-          <w:szCs w:val="22"/>
-        </w:rPr>
-        <w:t> </w:t>
-      </w:r>
-    </w:p>
-    <w:p>
-      <w:pPr>
-        <w:pStyle w:val="paragraph"/>
-        <w:spacing w:before="0" w:beforeAutospacing="0" w:after="0" w:afterAutospacing="0"/>
-        <w:textAlignment w:val="baseline"/>
-        <w:rPr>
-          <w:rFonts w:ascii="Segoe UI" w:hAnsi="Segoe UI" w:cs="Segoe UI"/>
-          <w:sz w:val="18"/>
-          <w:szCs w:val="18"/>
-        </w:rPr>
-      </w:pPr>
-      <w:r>
-        <w:rPr>
-          <w:rStyle w:val="tabchar"/>
-          <w:rFonts w:ascii="Calibri" w:hAnsi="Calibri" w:cs="Calibri"/>
-          <w:sz w:val="22"/>
-          <w:szCs w:val="22"/>
-        </w:rPr>
-        <w:tab/>
-      </w:r>
-      <w:r>
-        <w:rPr>
-          <w:rStyle w:val="tabchar"/>
-          <w:rFonts w:ascii="Calibri" w:hAnsi="Calibri" w:cs="Calibri"/>
-          <w:sz w:val="22"/>
-          <w:szCs w:val="22"/>
-        </w:rPr>
-        <w:tab/>
-      </w:r>
-      <w:proofErr w:type="spellStart"/>
-      <w:r>
-        <w:rPr>
-          <w:rStyle w:val="normaltextrun"/>
-          <w:sz w:val="22"/>
-          <w:szCs w:val="22"/>
-        </w:rPr>
-        <w:t>nuevoSueldo</w:t>
-      </w:r>
-      <w:proofErr w:type="spellEnd"/>
-      <w:r>
-        <w:rPr>
-          <w:rStyle w:val="normaltextrun"/>
-          <w:sz w:val="22"/>
-          <w:szCs w:val="22"/>
-        </w:rPr>
-        <w:t xml:space="preserve"> = sueldo + sueldo * 0.15</w:t>
-      </w:r>
-      <w:r>
-        <w:rPr>
-          <w:rStyle w:val="eop"/>
-          <w:sz w:val="22"/>
-          <w:szCs w:val="22"/>
-        </w:rPr>
-        <w:t> </w:t>
-      </w:r>
-    </w:p>
-    <w:p>
-      <w:pPr>
-        <w:pStyle w:val="paragraph"/>
-        <w:spacing w:before="0" w:beforeAutospacing="0" w:after="0" w:afterAutospacing="0"/>
-        <w:textAlignment w:val="baseline"/>
-        <w:rPr>
-          <w:rFonts w:ascii="Segoe UI" w:hAnsi="Segoe UI" w:cs="Segoe UI"/>
-          <w:sz w:val="18"/>
-          <w:szCs w:val="18"/>
-        </w:rPr>
-      </w:pPr>
-      <w:r>
-        <w:rPr>
-          <w:rStyle w:val="tabchar"/>
-          <w:rFonts w:ascii="Calibri" w:hAnsi="Calibri" w:cs="Calibri"/>
-          <w:sz w:val="22"/>
-          <w:szCs w:val="22"/>
-        </w:rPr>
-        <w:tab/>
-      </w:r>
-      <w:proofErr w:type="spellStart"/>
+      <w:r>
+        <w:rPr>
+          <w:rStyle w:val="eop"/>
+          <w:sz w:val="22"/>
+          <w:szCs w:val="22"/>
+        </w:rPr>
+        <w:t> </w:t>
+      </w:r>
+    </w:p>
+    <w:p>
+      <w:pPr>
+        <w:pStyle w:val="paragraph"/>
+        <w:spacing w:before="0" w:beforeAutospacing="0" w:after="0" w:afterAutospacing="0"/>
+        <w:textAlignment w:val="baseline"/>
+        <w:rPr>
+          <w:rFonts w:ascii="Segoe UI" w:hAnsi="Segoe UI" w:cs="Segoe UI"/>
+          <w:sz w:val="18"/>
+          <w:szCs w:val="18"/>
+        </w:rPr>
+      </w:pPr>
+      <w:r>
+        <w:rPr>
+          <w:rStyle w:val="tabchar"/>
+          <w:rFonts w:ascii="Calibri" w:hAnsi="Calibri" w:cs="Calibri"/>
+          <w:sz w:val="22"/>
+          <w:szCs w:val="22"/>
+        </w:rPr>
+        <w:tab/>
+      </w:r>
+      <w:r>
+        <w:rPr>
+          <w:rStyle w:val="tabchar"/>
+          <w:rFonts w:ascii="Calibri" w:hAnsi="Calibri" w:cs="Calibri"/>
+          <w:sz w:val="22"/>
+          <w:szCs w:val="22"/>
+        </w:rPr>
+        <w:tab/>
+      </w:r>
+      <w:r>
+        <w:rPr>
+          <w:rStyle w:val="normaltextrun"/>
+          <w:sz w:val="22"/>
+          <w:szCs w:val="22"/>
+        </w:rPr>
+        <w:t>nuevoSueldo = sueldo + sueldo * 0.15</w:t>
+      </w:r>
+      <w:r>
+        <w:rPr>
+          <w:rStyle w:val="eop"/>
+          <w:sz w:val="22"/>
+          <w:szCs w:val="22"/>
+        </w:rPr>
+        <w:t> </w:t>
+      </w:r>
+    </w:p>
+    <w:p>
+      <w:pPr>
+        <w:pStyle w:val="paragraph"/>
+        <w:spacing w:before="0" w:beforeAutospacing="0" w:after="0" w:afterAutospacing="0"/>
+        <w:textAlignment w:val="baseline"/>
+        <w:rPr>
+          <w:rFonts w:ascii="Segoe UI" w:hAnsi="Segoe UI" w:cs="Segoe UI"/>
+          <w:sz w:val="18"/>
+          <w:szCs w:val="18"/>
+        </w:rPr>
+      </w:pPr>
+      <w:r>
+        <w:rPr>
+          <w:rStyle w:val="tabchar"/>
+          <w:rFonts w:ascii="Calibri" w:hAnsi="Calibri" w:cs="Calibri"/>
+          <w:sz w:val="22"/>
+          <w:szCs w:val="22"/>
+        </w:rPr>
+        <w:tab/>
+      </w:r>
       <w:r>
         <w:rPr>
           <w:rStyle w:val="normaltextrun"/>
@@ -8867,7 +8378,6 @@
         </w:rPr>
         <w:t>FinSi</w:t>
       </w:r>
-      <w:proofErr w:type="spellEnd"/>
       <w:r>
         <w:rPr>
           <w:rStyle w:val="eop"/>
@@ -8969,68 +8479,57 @@
           <w:sz w:val="22"/>
           <w:szCs w:val="22"/>
         </w:rPr>
-        <w:t xml:space="preserve">Escribir </w:t>
-      </w:r>
-      <w:proofErr w:type="spellStart"/>
-      <w:r>
-        <w:rPr>
-          <w:rStyle w:val="normaltextrun"/>
-          <w:sz w:val="22"/>
-          <w:szCs w:val="22"/>
-        </w:rPr>
-        <w:t>nuevoSueldo</w:t>
-      </w:r>
-      <w:proofErr w:type="spellEnd"/>
-      <w:r>
-        <w:rPr>
-          <w:rStyle w:val="eop"/>
-          <w:sz w:val="22"/>
-          <w:szCs w:val="22"/>
-        </w:rPr>
-        <w:t> </w:t>
-      </w:r>
-    </w:p>
-    <w:p>
-      <w:pPr>
-        <w:pStyle w:val="paragraph"/>
-        <w:spacing w:before="0" w:beforeAutospacing="0" w:after="0" w:afterAutospacing="0"/>
-        <w:textAlignment w:val="baseline"/>
-        <w:rPr>
-          <w:rFonts w:ascii="Segoe UI" w:hAnsi="Segoe UI" w:cs="Segoe UI"/>
-          <w:sz w:val="18"/>
-          <w:szCs w:val="18"/>
-        </w:rPr>
-      </w:pPr>
-      <w:r>
-        <w:rPr>
-          <w:rStyle w:val="tabchar"/>
-          <w:rFonts w:ascii="Calibri" w:hAnsi="Calibri" w:cs="Calibri"/>
-          <w:sz w:val="22"/>
-          <w:szCs w:val="22"/>
-        </w:rPr>
-        <w:tab/>
-      </w:r>
-      <w:r>
-        <w:rPr>
-          <w:rStyle w:val="eop"/>
-          <w:sz w:val="22"/>
-          <w:szCs w:val="22"/>
-        </w:rPr>
-        <w:t> </w:t>
-      </w:r>
-    </w:p>
-    <w:p>
-      <w:pPr>
-        <w:pStyle w:val="paragraph"/>
-        <w:spacing w:before="0" w:beforeAutospacing="0" w:after="0" w:afterAutospacing="0"/>
-        <w:textAlignment w:val="baseline"/>
-        <w:rPr>
-          <w:rFonts w:ascii="Segoe UI" w:hAnsi="Segoe UI" w:cs="Segoe UI"/>
-          <w:sz w:val="18"/>
-          <w:szCs w:val="18"/>
-        </w:rPr>
-      </w:pPr>
-      <w:proofErr w:type="spellStart"/>
+        <w:t>Escribir nuevoSueldo</w:t>
+      </w:r>
+      <w:r>
+        <w:rPr>
+          <w:rStyle w:val="eop"/>
+          <w:sz w:val="22"/>
+          <w:szCs w:val="22"/>
+        </w:rPr>
+        <w:t> </w:t>
+      </w:r>
+    </w:p>
+    <w:p>
+      <w:pPr>
+        <w:pStyle w:val="paragraph"/>
+        <w:spacing w:before="0" w:beforeAutospacing="0" w:after="0" w:afterAutospacing="0"/>
+        <w:textAlignment w:val="baseline"/>
+        <w:rPr>
+          <w:rFonts w:ascii="Segoe UI" w:hAnsi="Segoe UI" w:cs="Segoe UI"/>
+          <w:sz w:val="18"/>
+          <w:szCs w:val="18"/>
+        </w:rPr>
+      </w:pPr>
+      <w:r>
+        <w:rPr>
+          <w:rStyle w:val="tabchar"/>
+          <w:rFonts w:ascii="Calibri" w:hAnsi="Calibri" w:cs="Calibri"/>
+          <w:sz w:val="22"/>
+          <w:szCs w:val="22"/>
+        </w:rPr>
+        <w:tab/>
+      </w:r>
+      <w:r>
+        <w:rPr>
+          <w:rStyle w:val="eop"/>
+          <w:sz w:val="22"/>
+          <w:szCs w:val="22"/>
+        </w:rPr>
+        <w:t> </w:t>
+      </w:r>
+    </w:p>
+    <w:p>
+      <w:pPr>
+        <w:pStyle w:val="paragraph"/>
+        <w:spacing w:before="0" w:beforeAutospacing="0" w:after="0" w:afterAutospacing="0"/>
+        <w:textAlignment w:val="baseline"/>
+        <w:rPr>
+          <w:rFonts w:ascii="Segoe UI" w:hAnsi="Segoe UI" w:cs="Segoe UI"/>
+          <w:sz w:val="18"/>
+          <w:szCs w:val="18"/>
+        </w:rPr>
+      </w:pPr>
       <w:r>
         <w:rPr>
           <w:rStyle w:val="normaltextrun"/>
@@ -9039,7 +8538,6 @@
         </w:rPr>
         <w:t>FinAlgoritmo</w:t>
       </w:r>
-      <w:proofErr w:type="spellEnd"/>
       <w:r>
         <w:rPr>
           <w:rStyle w:val="eop"/>
@@ -9264,56 +8762,36 @@
           <w:sz w:val="28"/>
           <w:szCs w:val="28"/>
         </w:rPr>
-        <w:t xml:space="preserve">Escribe un programa que calcule el precio total de la compra de zapatos para una tienda que tiene una promoción de descuento para vender al por mayor, esta dependerá del número de zapatos que se compren. Si son más de diez, se les dará un 10% de descuento sobre el total de la compra; si el número de zapatos es mayor de </w:t>
-      </w:r>
-      <w:proofErr w:type="gramStart"/>
-      <w:r>
-        <w:rPr>
-          <w:rStyle w:val="normaltextrun"/>
+        <w:t>Escribe un programa que calcule el precio total de la compra de zapatos para una tienda que tiene una promoción de descuento para vender al por mayor, esta dependerá del número de zapatos que se compren. Si son más de diez, se les dará un 10% de descuento sobre el total de la compra; si el número de zapatos es mayor de veinte pero menor de treinta, se le otorga un 20% de descuento; y si son más treinta zapatos se otorgará un 40% de descuento. El precio de cada zapato es de 80€.</w:t>
+      </w:r>
+      <w:r>
+        <w:rPr>
+          <w:rStyle w:val="eop"/>
           <w:color w:val="1D2125"/>
           <w:sz w:val="28"/>
           <w:szCs w:val="28"/>
         </w:rPr>
-        <w:t>veinte</w:t>
-      </w:r>
-      <w:proofErr w:type="gramEnd"/>
-      <w:r>
-        <w:rPr>
-          <w:rStyle w:val="normaltextrun"/>
+        <w:t> </w:t>
+      </w:r>
+    </w:p>
+    <w:p>
+      <w:pPr>
+        <w:pStyle w:val="paragraph"/>
+        <w:spacing w:before="0" w:beforeAutospacing="0" w:after="0" w:afterAutospacing="0"/>
+        <w:textAlignment w:val="baseline"/>
+        <w:rPr>
+          <w:rFonts w:ascii="Segoe UI" w:hAnsi="Segoe UI" w:cs="Segoe UI"/>
+          <w:sz w:val="28"/>
+          <w:szCs w:val="28"/>
+        </w:rPr>
+      </w:pPr>
+      <w:r>
+        <w:rPr>
+          <w:rStyle w:val="eop"/>
           <w:color w:val="1D2125"/>
           <w:sz w:val="28"/>
           <w:szCs w:val="28"/>
         </w:rPr>
-        <w:t xml:space="preserve"> pero menor de treinta, se le otorga un 20% de descuento; y si son más treinta zapatos se otorgará un 40% de descuento. El precio de cada zapato es de 80€.</w:t>
-      </w:r>
-      <w:r>
-        <w:rPr>
-          <w:rStyle w:val="eop"/>
-          <w:color w:val="1D2125"/>
-          <w:sz w:val="28"/>
-          <w:szCs w:val="28"/>
-        </w:rPr>
-        <w:t> </w:t>
-      </w:r>
-    </w:p>
-    <w:p>
-      <w:pPr>
-        <w:pStyle w:val="paragraph"/>
-        <w:spacing w:before="0" w:beforeAutospacing="0" w:after="0" w:afterAutospacing="0"/>
-        <w:textAlignment w:val="baseline"/>
-        <w:rPr>
-          <w:rFonts w:ascii="Segoe UI" w:hAnsi="Segoe UI" w:cs="Segoe UI"/>
-          <w:sz w:val="28"/>
-          <w:szCs w:val="28"/>
-        </w:rPr>
-      </w:pPr>
-      <w:r>
-        <w:rPr>
-          <w:rStyle w:val="eop"/>
-          <w:color w:val="1D2125"/>
-          <w:sz w:val="28"/>
-          <w:szCs w:val="28"/>
-        </w:rPr>
         <w:t> </w:t>
       </w:r>
     </w:p>
@@ -9721,7 +9199,191 @@
         </w:rPr>
         <w:tab/>
       </w:r>
-      <w:proofErr w:type="spellStart"/>
+      <w:r>
+        <w:rPr>
+          <w:rStyle w:val="normaltextrun"/>
+          <w:sz w:val="22"/>
+          <w:szCs w:val="22"/>
+        </w:rPr>
+        <w:t xml:space="preserve">SiNo </w:t>
+      </w:r>
+      <w:r>
+        <w:rPr>
+          <w:rStyle w:val="eop"/>
+          <w:sz w:val="22"/>
+          <w:szCs w:val="22"/>
+        </w:rPr>
+        <w:t> </w:t>
+      </w:r>
+    </w:p>
+    <w:p>
+      <w:pPr>
+        <w:pStyle w:val="paragraph"/>
+        <w:spacing w:before="0" w:beforeAutospacing="0" w:after="0" w:afterAutospacing="0"/>
+        <w:textAlignment w:val="baseline"/>
+        <w:rPr>
+          <w:rFonts w:ascii="Segoe UI" w:hAnsi="Segoe UI" w:cs="Segoe UI"/>
+          <w:sz w:val="18"/>
+          <w:szCs w:val="18"/>
+        </w:rPr>
+      </w:pPr>
+      <w:r>
+        <w:rPr>
+          <w:rStyle w:val="tabchar"/>
+          <w:rFonts w:ascii="Calibri" w:hAnsi="Calibri" w:cs="Calibri"/>
+          <w:sz w:val="22"/>
+          <w:szCs w:val="22"/>
+        </w:rPr>
+        <w:tab/>
+      </w:r>
+      <w:r>
+        <w:rPr>
+          <w:rStyle w:val="tabchar"/>
+          <w:rFonts w:ascii="Calibri" w:hAnsi="Calibri" w:cs="Calibri"/>
+          <w:sz w:val="22"/>
+          <w:szCs w:val="22"/>
+        </w:rPr>
+        <w:tab/>
+      </w:r>
+      <w:r>
+        <w:rPr>
+          <w:rStyle w:val="eop"/>
+          <w:sz w:val="22"/>
+          <w:szCs w:val="22"/>
+        </w:rPr>
+        <w:t> </w:t>
+      </w:r>
+    </w:p>
+    <w:p>
+      <w:pPr>
+        <w:pStyle w:val="paragraph"/>
+        <w:spacing w:before="0" w:beforeAutospacing="0" w:after="0" w:afterAutospacing="0"/>
+        <w:textAlignment w:val="baseline"/>
+        <w:rPr>
+          <w:rFonts w:ascii="Segoe UI" w:hAnsi="Segoe UI" w:cs="Segoe UI"/>
+          <w:sz w:val="18"/>
+          <w:szCs w:val="18"/>
+        </w:rPr>
+      </w:pPr>
+      <w:r>
+        <w:rPr>
+          <w:rStyle w:val="tabchar"/>
+          <w:rFonts w:ascii="Calibri" w:hAnsi="Calibri" w:cs="Calibri"/>
+          <w:sz w:val="22"/>
+          <w:szCs w:val="22"/>
+        </w:rPr>
+        <w:tab/>
+      </w:r>
+      <w:r>
+        <w:rPr>
+          <w:rStyle w:val="tabchar"/>
+          <w:rFonts w:ascii="Calibri" w:hAnsi="Calibri" w:cs="Calibri"/>
+          <w:sz w:val="22"/>
+          <w:szCs w:val="22"/>
+        </w:rPr>
+        <w:tab/>
+      </w:r>
+      <w:r>
+        <w:rPr>
+          <w:rStyle w:val="normaltextrun"/>
+          <w:sz w:val="22"/>
+          <w:szCs w:val="22"/>
+        </w:rPr>
+        <w:t>Si zapatos &gt; 20 Entonces</w:t>
+      </w:r>
+      <w:r>
+        <w:rPr>
+          <w:rStyle w:val="eop"/>
+          <w:sz w:val="22"/>
+          <w:szCs w:val="22"/>
+        </w:rPr>
+        <w:t> </w:t>
+      </w:r>
+    </w:p>
+    <w:p>
+      <w:pPr>
+        <w:pStyle w:val="paragraph"/>
+        <w:spacing w:before="0" w:beforeAutospacing="0" w:after="0" w:afterAutospacing="0"/>
+        <w:textAlignment w:val="baseline"/>
+        <w:rPr>
+          <w:rFonts w:ascii="Segoe UI" w:hAnsi="Segoe UI" w:cs="Segoe UI"/>
+          <w:sz w:val="18"/>
+          <w:szCs w:val="18"/>
+        </w:rPr>
+      </w:pPr>
+      <w:r>
+        <w:rPr>
+          <w:rStyle w:val="tabchar"/>
+          <w:rFonts w:ascii="Calibri" w:hAnsi="Calibri" w:cs="Calibri"/>
+          <w:sz w:val="22"/>
+          <w:szCs w:val="22"/>
+        </w:rPr>
+        <w:tab/>
+      </w:r>
+      <w:r>
+        <w:rPr>
+          <w:rStyle w:val="tabchar"/>
+          <w:rFonts w:ascii="Calibri" w:hAnsi="Calibri" w:cs="Calibri"/>
+          <w:sz w:val="22"/>
+          <w:szCs w:val="22"/>
+        </w:rPr>
+        <w:tab/>
+      </w:r>
+      <w:r>
+        <w:rPr>
+          <w:rStyle w:val="tabchar"/>
+          <w:rFonts w:ascii="Calibri" w:hAnsi="Calibri" w:cs="Calibri"/>
+          <w:sz w:val="22"/>
+          <w:szCs w:val="22"/>
+        </w:rPr>
+        <w:tab/>
+      </w:r>
+      <w:r>
+        <w:rPr>
+          <w:rStyle w:val="normaltextrun"/>
+          <w:sz w:val="22"/>
+          <w:szCs w:val="22"/>
+        </w:rPr>
+        <w:t>descuento = 0.2</w:t>
+      </w:r>
+      <w:r>
+        <w:rPr>
+          <w:rStyle w:val="eop"/>
+          <w:sz w:val="22"/>
+          <w:szCs w:val="22"/>
+        </w:rPr>
+        <w:t> </w:t>
+      </w:r>
+    </w:p>
+    <w:p>
+      <w:pPr>
+        <w:pStyle w:val="paragraph"/>
+        <w:spacing w:before="0" w:beforeAutospacing="0" w:after="0" w:afterAutospacing="0"/>
+        <w:textAlignment w:val="baseline"/>
+        <w:rPr>
+          <w:rFonts w:ascii="Segoe UI" w:hAnsi="Segoe UI" w:cs="Segoe UI"/>
+          <w:sz w:val="18"/>
+          <w:szCs w:val="18"/>
+        </w:rPr>
+      </w:pPr>
+      <w:r>
+        <w:rPr>
+          <w:rStyle w:val="tabchar"/>
+          <w:rFonts w:ascii="Calibri" w:hAnsi="Calibri" w:cs="Calibri"/>
+          <w:sz w:val="22"/>
+          <w:szCs w:val="22"/>
+        </w:rPr>
+        <w:tab/>
+      </w:r>
+      <w:r>
+        <w:rPr>
+          <w:rStyle w:val="tabchar"/>
+          <w:rFonts w:ascii="Calibri" w:hAnsi="Calibri" w:cs="Calibri"/>
+          <w:sz w:val="22"/>
+          <w:szCs w:val="22"/>
+        </w:rPr>
+        <w:tab/>
+      </w:r>
       <w:r>
         <w:rPr>
           <w:rStyle w:val="normaltextrun"/>
@@ -9730,202 +9392,6 @@
         </w:rPr>
         <w:t>SiNo</w:t>
       </w:r>
-      <w:proofErr w:type="spellEnd"/>
-      <w:r>
-        <w:rPr>
-          <w:rStyle w:val="normaltextrun"/>
-          <w:sz w:val="22"/>
-          <w:szCs w:val="22"/>
-        </w:rPr>
-        <w:t xml:space="preserve"> </w:t>
-      </w:r>
-      <w:r>
-        <w:rPr>
-          <w:rStyle w:val="eop"/>
-          <w:sz w:val="22"/>
-          <w:szCs w:val="22"/>
-        </w:rPr>
-        <w:t> </w:t>
-      </w:r>
-    </w:p>
-    <w:p>
-      <w:pPr>
-        <w:pStyle w:val="paragraph"/>
-        <w:spacing w:before="0" w:beforeAutospacing="0" w:after="0" w:afterAutospacing="0"/>
-        <w:textAlignment w:val="baseline"/>
-        <w:rPr>
-          <w:rFonts w:ascii="Segoe UI" w:hAnsi="Segoe UI" w:cs="Segoe UI"/>
-          <w:sz w:val="18"/>
-          <w:szCs w:val="18"/>
-        </w:rPr>
-      </w:pPr>
-      <w:r>
-        <w:rPr>
-          <w:rStyle w:val="tabchar"/>
-          <w:rFonts w:ascii="Calibri" w:hAnsi="Calibri" w:cs="Calibri"/>
-          <w:sz w:val="22"/>
-          <w:szCs w:val="22"/>
-        </w:rPr>
-        <w:tab/>
-      </w:r>
-      <w:r>
-        <w:rPr>
-          <w:rStyle w:val="tabchar"/>
-          <w:rFonts w:ascii="Calibri" w:hAnsi="Calibri" w:cs="Calibri"/>
-          <w:sz w:val="22"/>
-          <w:szCs w:val="22"/>
-        </w:rPr>
-        <w:tab/>
-      </w:r>
-      <w:r>
-        <w:rPr>
-          <w:rStyle w:val="eop"/>
-          <w:sz w:val="22"/>
-          <w:szCs w:val="22"/>
-        </w:rPr>
-        <w:t> </w:t>
-      </w:r>
-    </w:p>
-    <w:p>
-      <w:pPr>
-        <w:pStyle w:val="paragraph"/>
-        <w:spacing w:before="0" w:beforeAutospacing="0" w:after="0" w:afterAutospacing="0"/>
-        <w:textAlignment w:val="baseline"/>
-        <w:rPr>
-          <w:rFonts w:ascii="Segoe UI" w:hAnsi="Segoe UI" w:cs="Segoe UI"/>
-          <w:sz w:val="18"/>
-          <w:szCs w:val="18"/>
-        </w:rPr>
-      </w:pPr>
-      <w:r>
-        <w:rPr>
-          <w:rStyle w:val="tabchar"/>
-          <w:rFonts w:ascii="Calibri" w:hAnsi="Calibri" w:cs="Calibri"/>
-          <w:sz w:val="22"/>
-          <w:szCs w:val="22"/>
-        </w:rPr>
-        <w:tab/>
-      </w:r>
-      <w:r>
-        <w:rPr>
-          <w:rStyle w:val="tabchar"/>
-          <w:rFonts w:ascii="Calibri" w:hAnsi="Calibri" w:cs="Calibri"/>
-          <w:sz w:val="22"/>
-          <w:szCs w:val="22"/>
-        </w:rPr>
-        <w:tab/>
-      </w:r>
-      <w:r>
-        <w:rPr>
-          <w:rStyle w:val="normaltextrun"/>
-          <w:sz w:val="22"/>
-          <w:szCs w:val="22"/>
-        </w:rPr>
-        <w:t>Si zapatos &gt; 20 Entonces</w:t>
-      </w:r>
-      <w:r>
-        <w:rPr>
-          <w:rStyle w:val="eop"/>
-          <w:sz w:val="22"/>
-          <w:szCs w:val="22"/>
-        </w:rPr>
-        <w:t> </w:t>
-      </w:r>
-    </w:p>
-    <w:p>
-      <w:pPr>
-        <w:pStyle w:val="paragraph"/>
-        <w:spacing w:before="0" w:beforeAutospacing="0" w:after="0" w:afterAutospacing="0"/>
-        <w:textAlignment w:val="baseline"/>
-        <w:rPr>
-          <w:rFonts w:ascii="Segoe UI" w:hAnsi="Segoe UI" w:cs="Segoe UI"/>
-          <w:sz w:val="18"/>
-          <w:szCs w:val="18"/>
-        </w:rPr>
-      </w:pPr>
-      <w:r>
-        <w:rPr>
-          <w:rStyle w:val="tabchar"/>
-          <w:rFonts w:ascii="Calibri" w:hAnsi="Calibri" w:cs="Calibri"/>
-          <w:sz w:val="22"/>
-          <w:szCs w:val="22"/>
-        </w:rPr>
-        <w:tab/>
-      </w:r>
-      <w:r>
-        <w:rPr>
-          <w:rStyle w:val="tabchar"/>
-          <w:rFonts w:ascii="Calibri" w:hAnsi="Calibri" w:cs="Calibri"/>
-          <w:sz w:val="22"/>
-          <w:szCs w:val="22"/>
-        </w:rPr>
-        <w:tab/>
-      </w:r>
-      <w:r>
-        <w:rPr>
-          <w:rStyle w:val="tabchar"/>
-          <w:rFonts w:ascii="Calibri" w:hAnsi="Calibri" w:cs="Calibri"/>
-          <w:sz w:val="22"/>
-          <w:szCs w:val="22"/>
-        </w:rPr>
-        <w:tab/>
-      </w:r>
-      <w:r>
-        <w:rPr>
-          <w:rStyle w:val="normaltextrun"/>
-          <w:sz w:val="22"/>
-          <w:szCs w:val="22"/>
-        </w:rPr>
-        <w:t>descuento = 0.2</w:t>
-      </w:r>
-      <w:r>
-        <w:rPr>
-          <w:rStyle w:val="eop"/>
-          <w:sz w:val="22"/>
-          <w:szCs w:val="22"/>
-        </w:rPr>
-        <w:t> </w:t>
-      </w:r>
-    </w:p>
-    <w:p>
-      <w:pPr>
-        <w:pStyle w:val="paragraph"/>
-        <w:spacing w:before="0" w:beforeAutospacing="0" w:after="0" w:afterAutospacing="0"/>
-        <w:textAlignment w:val="baseline"/>
-        <w:rPr>
-          <w:rFonts w:ascii="Segoe UI" w:hAnsi="Segoe UI" w:cs="Segoe UI"/>
-          <w:sz w:val="18"/>
-          <w:szCs w:val="18"/>
-        </w:rPr>
-      </w:pPr>
-      <w:r>
-        <w:rPr>
-          <w:rStyle w:val="tabchar"/>
-          <w:rFonts w:ascii="Calibri" w:hAnsi="Calibri" w:cs="Calibri"/>
-          <w:sz w:val="22"/>
-          <w:szCs w:val="22"/>
-        </w:rPr>
-        <w:tab/>
-      </w:r>
-      <w:r>
-        <w:rPr>
-          <w:rStyle w:val="tabchar"/>
-          <w:rFonts w:ascii="Calibri" w:hAnsi="Calibri" w:cs="Calibri"/>
-          <w:sz w:val="22"/>
-          <w:szCs w:val="22"/>
-        </w:rPr>
-        <w:tab/>
-      </w:r>
-      <w:proofErr w:type="spellStart"/>
-      <w:r>
-        <w:rPr>
-          <w:rStyle w:val="normaltextrun"/>
-          <w:sz w:val="22"/>
-          <w:szCs w:val="22"/>
-        </w:rPr>
-        <w:t>SiNo</w:t>
-      </w:r>
-      <w:proofErr w:type="spellEnd"/>
       <w:r>
         <w:rPr>
           <w:rStyle w:val="eop"/>
@@ -10092,7 +9558,6 @@
         </w:rPr>
         <w:tab/>
       </w:r>
-      <w:proofErr w:type="spellStart"/>
       <w:r>
         <w:rPr>
           <w:rStyle w:val="normaltextrun"/>
@@ -10101,46 +9566,44 @@
         </w:rPr>
         <w:t>FinSi</w:t>
       </w:r>
-      <w:proofErr w:type="spellEnd"/>
-      <w:r>
-        <w:rPr>
-          <w:rStyle w:val="eop"/>
-          <w:sz w:val="22"/>
-          <w:szCs w:val="22"/>
-        </w:rPr>
-        <w:t> </w:t>
-      </w:r>
-    </w:p>
-    <w:p>
-      <w:pPr>
-        <w:pStyle w:val="paragraph"/>
-        <w:spacing w:before="0" w:beforeAutospacing="0" w:after="0" w:afterAutospacing="0"/>
-        <w:textAlignment w:val="baseline"/>
-        <w:rPr>
-          <w:rFonts w:ascii="Segoe UI" w:hAnsi="Segoe UI" w:cs="Segoe UI"/>
-          <w:sz w:val="18"/>
-          <w:szCs w:val="18"/>
-        </w:rPr>
-      </w:pPr>
-      <w:r>
-        <w:rPr>
-          <w:rStyle w:val="tabchar"/>
-          <w:rFonts w:ascii="Calibri" w:hAnsi="Calibri" w:cs="Calibri"/>
-          <w:sz w:val="22"/>
-          <w:szCs w:val="22"/>
-        </w:rPr>
-        <w:tab/>
-      </w:r>
-      <w:r>
-        <w:rPr>
-          <w:rStyle w:val="tabchar"/>
-          <w:rFonts w:ascii="Calibri" w:hAnsi="Calibri" w:cs="Calibri"/>
-          <w:sz w:val="22"/>
-          <w:szCs w:val="22"/>
-        </w:rPr>
-        <w:tab/>
-      </w:r>
-      <w:proofErr w:type="spellStart"/>
+      <w:r>
+        <w:rPr>
+          <w:rStyle w:val="eop"/>
+          <w:sz w:val="22"/>
+          <w:szCs w:val="22"/>
+        </w:rPr>
+        <w:t> </w:t>
+      </w:r>
+    </w:p>
+    <w:p>
+      <w:pPr>
+        <w:pStyle w:val="paragraph"/>
+        <w:spacing w:before="0" w:beforeAutospacing="0" w:after="0" w:afterAutospacing="0"/>
+        <w:textAlignment w:val="baseline"/>
+        <w:rPr>
+          <w:rFonts w:ascii="Segoe UI" w:hAnsi="Segoe UI" w:cs="Segoe UI"/>
+          <w:sz w:val="18"/>
+          <w:szCs w:val="18"/>
+        </w:rPr>
+      </w:pPr>
+      <w:r>
+        <w:rPr>
+          <w:rStyle w:val="tabchar"/>
+          <w:rFonts w:ascii="Calibri" w:hAnsi="Calibri" w:cs="Calibri"/>
+          <w:sz w:val="22"/>
+          <w:szCs w:val="22"/>
+        </w:rPr>
+        <w:tab/>
+      </w:r>
+      <w:r>
+        <w:rPr>
+          <w:rStyle w:val="tabchar"/>
+          <w:rFonts w:ascii="Calibri" w:hAnsi="Calibri" w:cs="Calibri"/>
+          <w:sz w:val="22"/>
+          <w:szCs w:val="22"/>
+        </w:rPr>
+        <w:tab/>
+      </w:r>
       <w:r>
         <w:rPr>
           <w:rStyle w:val="normaltextrun"/>
@@ -10149,37 +9612,35 @@
         </w:rPr>
         <w:t>FinSi</w:t>
       </w:r>
-      <w:proofErr w:type="spellEnd"/>
-      <w:r>
-        <w:rPr>
-          <w:rStyle w:val="eop"/>
-          <w:sz w:val="22"/>
-          <w:szCs w:val="22"/>
-        </w:rPr>
-        <w:t> </w:t>
-      </w:r>
-    </w:p>
-    <w:p>
-      <w:pPr>
-        <w:pStyle w:val="paragraph"/>
-        <w:spacing w:before="0" w:beforeAutospacing="0" w:after="0" w:afterAutospacing="0"/>
-        <w:textAlignment w:val="baseline"/>
-        <w:rPr>
-          <w:rFonts w:ascii="Segoe UI" w:hAnsi="Segoe UI" w:cs="Segoe UI"/>
-          <w:sz w:val="18"/>
-          <w:szCs w:val="18"/>
-        </w:rPr>
-      </w:pPr>
-      <w:r>
-        <w:rPr>
-          <w:rStyle w:val="tabchar"/>
-          <w:rFonts w:ascii="Calibri" w:hAnsi="Calibri" w:cs="Calibri"/>
-          <w:sz w:val="22"/>
-          <w:szCs w:val="22"/>
-        </w:rPr>
-        <w:tab/>
-      </w:r>
-      <w:proofErr w:type="spellStart"/>
+      <w:r>
+        <w:rPr>
+          <w:rStyle w:val="eop"/>
+          <w:sz w:val="22"/>
+          <w:szCs w:val="22"/>
+        </w:rPr>
+        <w:t> </w:t>
+      </w:r>
+    </w:p>
+    <w:p>
+      <w:pPr>
+        <w:pStyle w:val="paragraph"/>
+        <w:spacing w:before="0" w:beforeAutospacing="0" w:after="0" w:afterAutospacing="0"/>
+        <w:textAlignment w:val="baseline"/>
+        <w:rPr>
+          <w:rFonts w:ascii="Segoe UI" w:hAnsi="Segoe UI" w:cs="Segoe UI"/>
+          <w:sz w:val="18"/>
+          <w:szCs w:val="18"/>
+        </w:rPr>
+      </w:pPr>
+      <w:r>
+        <w:rPr>
+          <w:rStyle w:val="tabchar"/>
+          <w:rFonts w:ascii="Calibri" w:hAnsi="Calibri" w:cs="Calibri"/>
+          <w:sz w:val="22"/>
+          <w:szCs w:val="22"/>
+        </w:rPr>
+        <w:tab/>
+      </w:r>
       <w:r>
         <w:rPr>
           <w:rStyle w:val="normaltextrun"/>
@@ -10188,7 +9649,6 @@
         </w:rPr>
         <w:t>FinSi</w:t>
       </w:r>
-      <w:proofErr w:type="spellEnd"/>
       <w:r>
         <w:rPr>
           <w:rStyle w:val="eop"/>
@@ -10290,47 +9750,28 @@
           <w:sz w:val="22"/>
           <w:szCs w:val="22"/>
         </w:rPr>
-        <w:t xml:space="preserve">Escribir "El precio total de la compra es </w:t>
-      </w:r>
-      <w:proofErr w:type="gramStart"/>
-      <w:r>
-        <w:rPr>
-          <w:rStyle w:val="normaltextrun"/>
-          <w:sz w:val="22"/>
-          <w:szCs w:val="22"/>
-        </w:rPr>
-        <w:t>"  total</w:t>
-      </w:r>
-      <w:proofErr w:type="gramEnd"/>
-      <w:r>
-        <w:rPr>
-          <w:rStyle w:val="normaltextrun"/>
-          <w:sz w:val="22"/>
-          <w:szCs w:val="22"/>
-        </w:rPr>
-        <w:t xml:space="preserve"> " euros"</w:t>
-      </w:r>
-      <w:r>
-        <w:rPr>
-          <w:rStyle w:val="eop"/>
-          <w:sz w:val="22"/>
-          <w:szCs w:val="22"/>
-        </w:rPr>
-        <w:t> </w:t>
-      </w:r>
-    </w:p>
-    <w:p>
-      <w:pPr>
-        <w:pStyle w:val="paragraph"/>
-        <w:spacing w:before="0" w:beforeAutospacing="0" w:after="0" w:afterAutospacing="0"/>
-        <w:textAlignment w:val="baseline"/>
-        <w:rPr>
-          <w:rFonts w:ascii="Segoe UI" w:hAnsi="Segoe UI" w:cs="Segoe UI"/>
-          <w:sz w:val="18"/>
-          <w:szCs w:val="18"/>
-        </w:rPr>
-      </w:pPr>
-      <w:proofErr w:type="spellStart"/>
+        <w:t>Escribir "El precio total de la compra es "  total " euros"</w:t>
+      </w:r>
+      <w:r>
+        <w:rPr>
+          <w:rStyle w:val="eop"/>
+          <w:sz w:val="22"/>
+          <w:szCs w:val="22"/>
+        </w:rPr>
+        <w:t> </w:t>
+      </w:r>
+    </w:p>
+    <w:p>
+      <w:pPr>
+        <w:pStyle w:val="paragraph"/>
+        <w:spacing w:before="0" w:beforeAutospacing="0" w:after="0" w:afterAutospacing="0"/>
+        <w:textAlignment w:val="baseline"/>
+        <w:rPr>
+          <w:rFonts w:ascii="Segoe UI" w:hAnsi="Segoe UI" w:cs="Segoe UI"/>
+          <w:sz w:val="18"/>
+          <w:szCs w:val="18"/>
+        </w:rPr>
+      </w:pPr>
       <w:r>
         <w:rPr>
           <w:rStyle w:val="normaltextrun"/>
@@ -10339,7 +9780,6 @@
         </w:rPr>
         <w:t>FinAlgoritmo</w:t>
       </w:r>
-      <w:proofErr w:type="spellEnd"/>
       <w:r>
         <w:rPr>
           <w:rStyle w:val="eop"/>
@@ -10357,6 +9797,68 @@
           <w:rFonts w:ascii="Times New Roman" w:eastAsia="Times New Roman" w:hAnsi="Times New Roman" w:cs="Times New Roman"/>
         </w:rPr>
       </w:pPr>
+    </w:p>
+    <w:p>
+      <w:pPr>
+        <w:pStyle w:val="Prrafodelista"/>
+        <w:spacing w:after="0"/>
+        <w:rPr>
+          <w:rFonts w:ascii="Times New Roman" w:eastAsia="Times New Roman" w:hAnsi="Times New Roman" w:cs="Times New Roman"/>
+        </w:rPr>
+      </w:pPr>
+    </w:p>
+    <w:p>
+      <w:pPr>
+        <w:pStyle w:val="Prrafodelista"/>
+        <w:spacing w:after="0"/>
+        <w:rPr>
+          <w:rFonts w:ascii="Times New Roman" w:eastAsia="Times New Roman" w:hAnsi="Times New Roman" w:cs="Times New Roman"/>
+        </w:rPr>
+      </w:pPr>
+    </w:p>
+    <w:p>
+      <w:pPr>
+        <w:pStyle w:val="Prrafodelista"/>
+        <w:spacing w:after="0"/>
+        <w:rPr>
+          <w:rFonts w:ascii="Times New Roman" w:eastAsia="Times New Roman" w:hAnsi="Times New Roman" w:cs="Times New Roman"/>
+        </w:rPr>
+      </w:pPr>
+    </w:p>
+    <w:p>
+      <w:pPr>
+        <w:pStyle w:val="Prrafodelista"/>
+        <w:spacing w:after="0"/>
+        <w:rPr>
+          <w:rFonts w:ascii="Times New Roman" w:eastAsia="Times New Roman" w:hAnsi="Times New Roman" w:cs="Times New Roman"/>
+        </w:rPr>
+      </w:pPr>
+      <w:r>
+        <w:rPr>
+          <w:rFonts w:ascii="Times New Roman" w:eastAsia="Times New Roman" w:hAnsi="Times New Roman" w:cs="Times New Roman"/>
+        </w:rPr>
+        <w:t xml:space="preserve">Este es un cambio ya que necesito modificar algo </w:t>
+      </w:r>
+      <w:r>
+        <w:rPr>
+          <mc:AlternateContent>
+            <mc:Choice Requires="w16se">
+              <w:rFonts w:ascii="Times New Roman" w:eastAsia="Times New Roman" w:hAnsi="Times New Roman" w:cs="Times New Roman"/>
+            </mc:Choice>
+            <mc:Fallback>
+              <w:rFonts w:ascii="Segoe UI Emoji" w:eastAsia="Segoe UI Emoji" w:hAnsi="Segoe UI Emoji" w:cs="Segoe UI Emoji"/>
+            </mc:Fallback>
+          </mc:AlternateContent>
+        </w:rPr>
+        <mc:AlternateContent>
+          <mc:Choice Requires="w16se">
+            <w16se:symEx w16se:font="Segoe UI Emoji" w16se:char="2639"/>
+          </mc:Choice>
+          <mc:Fallback>
+            <w:t>☹</w:t>
+          </mc:Fallback>
+        </mc:AlternateContent>
+      </w:r>
     </w:p>
     <w:sectPr>
       <w:headerReference w:type="default" r:id="rId8"/>
@@ -10537,21 +10039,7 @@
             <w:rPr>
               <w:color w:val="7030A0"/>
             </w:rPr>
-            <w:t xml:space="preserve">Paula </w:t>
-          </w:r>
-          <w:proofErr w:type="gramStart"/>
-          <w:r>
-            <w:rPr>
-              <w:color w:val="7030A0"/>
-            </w:rPr>
-            <w:t>Atencia  –</w:t>
-          </w:r>
-          <w:proofErr w:type="gramEnd"/>
-          <w:r>
-            <w:rPr>
-              <w:color w:val="7030A0"/>
-            </w:rPr>
-            <w:t xml:space="preserve"> 1 DAM</w:t>
+            <w:t>Paula Atencia  – 1 DAM</w:t>
           </w:r>
         </w:p>
       </w:tc>

</xml_diff>